<commit_message>
Corrected some typos, including references to YM2149
</commit_message>
<xml_diff>
--- a/Abstract for the MSX-C Computer.docx
+++ b/Abstract for the MSX-C Computer.docx
@@ -79,7 +79,7 @@
           <w:sz w:val="32"/>
           <w:szCs w:val="32"/>
         </w:rPr>
-        <w:t>1</w:t>
+        <w:t>2</w:t>
       </w:r>
     </w:p>
     <w:p>
@@ -285,7 +285,16 @@
           <w:sz w:val="32"/>
           <w:szCs w:val="32"/>
         </w:rPr>
-        <w:t>26 March 2021</w:t>
+        <w:t>7 April</w:t>
+      </w:r>
+      <w:r>
+        <w:rPr>
+          <w:rFonts w:cstheme="minorHAnsi"/>
+          <w:b/>
+          <w:sz w:val="32"/>
+          <w:szCs w:val="32"/>
+        </w:rPr>
+        <w:t xml:space="preserve"> 2021</w:t>
       </w:r>
     </w:p>
     <w:p>
@@ -1918,6 +1927,14 @@
         </w:rPr>
         <w:t xml:space="preserve">Version number </w:t>
       </w:r>
+      <w:r>
+        <w:rPr>
+          <w:rFonts w:cstheme="minorHAnsi"/>
+          <w:sz w:val="28"/>
+          <w:szCs w:val="28"/>
+        </w:rPr>
+        <w:t xml:space="preserve">and date </w:t>
+      </w:r>
       <w:proofErr w:type="gramStart"/>
       <w:r>
         <w:rPr>
@@ -2046,7 +2063,23 @@
           <w:sz w:val="28"/>
           <w:szCs w:val="28"/>
         </w:rPr>
-        <w:t>must be appended</w:t>
+        <w:t xml:space="preserve">must be </w:t>
+      </w:r>
+      <w:r>
+        <w:rPr>
+          <w:rFonts w:cstheme="minorHAnsi"/>
+          <w:sz w:val="28"/>
+          <w:szCs w:val="28"/>
+        </w:rPr>
+        <w:t xml:space="preserve">dated and </w:t>
+      </w:r>
+      <w:r>
+        <w:rPr>
+          <w:rFonts w:cstheme="minorHAnsi"/>
+          <w:sz w:val="28"/>
+          <w:szCs w:val="28"/>
+        </w:rPr>
+        <w:t>appended</w:t>
       </w:r>
       <w:proofErr w:type="gramEnd"/>
       <w:r>
@@ -2712,6 +2745,8 @@
           <w:szCs w:val="28"/>
         </w:rPr>
       </w:pPr>
+      <w:bookmarkStart w:id="0" w:name="_GoBack"/>
+      <w:bookmarkEnd w:id="0"/>
     </w:p>
     <w:p>
       <w:pPr>
@@ -2732,17 +2767,318 @@
           <w:sz w:val="28"/>
           <w:szCs w:val="28"/>
         </w:rPr>
-        <w:t>– Base Version</w:t>
-      </w:r>
-    </w:p>
-    <w:p>
-      <w:pPr>
-        <w:rPr>
-          <w:rFonts w:cstheme="minorHAnsi"/>
-          <w:sz w:val="28"/>
-          <w:szCs w:val="28"/>
-        </w:rPr>
-      </w:pPr>
+        <w:t xml:space="preserve">– 6 Apr 2021 – </w:t>
+      </w:r>
+      <w:r>
+        <w:rPr>
+          <w:rFonts w:cstheme="minorHAnsi"/>
+          <w:sz w:val="28"/>
+          <w:szCs w:val="28"/>
+        </w:rPr>
+        <w:t>Base Version</w:t>
+      </w:r>
+    </w:p>
+    <w:p>
+      <w:pPr>
+        <w:rPr>
+          <w:rFonts w:cstheme="minorHAnsi"/>
+          <w:sz w:val="28"/>
+          <w:szCs w:val="28"/>
+        </w:rPr>
+      </w:pPr>
+      <w:r>
+        <w:rPr>
+          <w:rFonts w:cstheme="minorHAnsi"/>
+          <w:sz w:val="28"/>
+          <w:szCs w:val="28"/>
+        </w:rPr>
+        <w:t xml:space="preserve">1.01 – </w:t>
+      </w:r>
+      <w:r>
+        <w:rPr>
+          <w:rFonts w:cstheme="minorHAnsi"/>
+          <w:sz w:val="28"/>
+          <w:szCs w:val="28"/>
+        </w:rPr>
+        <w:t xml:space="preserve">6 Apr 2021 – </w:t>
+      </w:r>
+      <w:r>
+        <w:rPr>
+          <w:rFonts w:cstheme="minorHAnsi"/>
+          <w:sz w:val="28"/>
+          <w:szCs w:val="28"/>
+        </w:rPr>
+        <w:t xml:space="preserve">Removed </w:t>
+      </w:r>
+      <w:proofErr w:type="spellStart"/>
+      <w:r>
+        <w:rPr>
+          <w:rFonts w:cstheme="minorHAnsi"/>
+          <w:sz w:val="28"/>
+          <w:szCs w:val="28"/>
+        </w:rPr>
+        <w:t>msx</w:t>
+      </w:r>
+      <w:proofErr w:type="spellEnd"/>
+      <w:r>
+        <w:rPr>
+          <w:rFonts w:cstheme="minorHAnsi"/>
+          <w:sz w:val="28"/>
+          <w:szCs w:val="28"/>
+        </w:rPr>
+        <w:t>-org bylines in Title Page and Notice</w:t>
+      </w:r>
+    </w:p>
+    <w:p>
+      <w:pPr>
+        <w:rPr>
+          <w:rFonts w:cstheme="minorHAnsi"/>
+          <w:sz w:val="28"/>
+          <w:szCs w:val="28"/>
+        </w:rPr>
+      </w:pPr>
+      <w:r>
+        <w:rPr>
+          <w:rFonts w:cstheme="minorHAnsi"/>
+          <w:sz w:val="28"/>
+          <w:szCs w:val="28"/>
+        </w:rPr>
+        <w:t>1.02 – 7 Apr 2021 – Corrected some typos, including references to YM2149</w:t>
+      </w:r>
+    </w:p>
+    <w:p>
+      <w:pPr>
+        <w:rPr>
+          <w:rFonts w:cstheme="minorHAnsi"/>
+          <w:sz w:val="28"/>
+          <w:szCs w:val="28"/>
+        </w:rPr>
+      </w:pPr>
+    </w:p>
+    <w:p>
+      <w:pPr>
+        <w:rPr>
+          <w:rFonts w:cstheme="minorHAnsi"/>
+          <w:sz w:val="28"/>
+          <w:szCs w:val="28"/>
+        </w:rPr>
+      </w:pPr>
+    </w:p>
+    <w:p>
+      <w:pPr>
+        <w:rPr>
+          <w:rFonts w:cstheme="minorHAnsi"/>
+          <w:sz w:val="28"/>
+          <w:szCs w:val="28"/>
+        </w:rPr>
+      </w:pPr>
+    </w:p>
+    <w:p>
+      <w:pPr>
+        <w:rPr>
+          <w:rFonts w:cstheme="minorHAnsi"/>
+          <w:sz w:val="28"/>
+          <w:szCs w:val="28"/>
+        </w:rPr>
+      </w:pPr>
+    </w:p>
+    <w:p>
+      <w:pPr>
+        <w:rPr>
+          <w:rFonts w:cstheme="minorHAnsi"/>
+          <w:sz w:val="28"/>
+          <w:szCs w:val="28"/>
+        </w:rPr>
+      </w:pPr>
+    </w:p>
+    <w:p>
+      <w:pPr>
+        <w:rPr>
+          <w:rFonts w:cstheme="minorHAnsi"/>
+          <w:sz w:val="28"/>
+          <w:szCs w:val="28"/>
+        </w:rPr>
+      </w:pPr>
+    </w:p>
+    <w:p>
+      <w:pPr>
+        <w:rPr>
+          <w:rFonts w:cstheme="minorHAnsi"/>
+          <w:sz w:val="28"/>
+          <w:szCs w:val="28"/>
+        </w:rPr>
+      </w:pPr>
+    </w:p>
+    <w:p>
+      <w:pPr>
+        <w:rPr>
+          <w:rFonts w:cstheme="minorHAnsi"/>
+          <w:sz w:val="28"/>
+          <w:szCs w:val="28"/>
+        </w:rPr>
+      </w:pPr>
+    </w:p>
+    <w:p>
+      <w:pPr>
+        <w:rPr>
+          <w:rFonts w:cstheme="minorHAnsi"/>
+          <w:sz w:val="28"/>
+          <w:szCs w:val="28"/>
+        </w:rPr>
+      </w:pPr>
+    </w:p>
+    <w:p>
+      <w:pPr>
+        <w:rPr>
+          <w:rFonts w:cstheme="minorHAnsi"/>
+          <w:sz w:val="28"/>
+          <w:szCs w:val="28"/>
+        </w:rPr>
+      </w:pPr>
+    </w:p>
+    <w:p>
+      <w:pPr>
+        <w:rPr>
+          <w:rFonts w:cstheme="minorHAnsi"/>
+          <w:sz w:val="28"/>
+          <w:szCs w:val="28"/>
+        </w:rPr>
+      </w:pPr>
+    </w:p>
+    <w:p>
+      <w:pPr>
+        <w:rPr>
+          <w:rFonts w:cstheme="minorHAnsi"/>
+          <w:sz w:val="28"/>
+          <w:szCs w:val="28"/>
+        </w:rPr>
+      </w:pPr>
+    </w:p>
+    <w:p>
+      <w:pPr>
+        <w:rPr>
+          <w:rFonts w:cstheme="minorHAnsi"/>
+          <w:sz w:val="28"/>
+          <w:szCs w:val="28"/>
+        </w:rPr>
+      </w:pPr>
+    </w:p>
+    <w:p>
+      <w:pPr>
+        <w:rPr>
+          <w:rFonts w:cstheme="minorHAnsi"/>
+          <w:sz w:val="28"/>
+          <w:szCs w:val="28"/>
+        </w:rPr>
+      </w:pPr>
+    </w:p>
+    <w:p>
+      <w:pPr>
+        <w:rPr>
+          <w:rFonts w:cstheme="minorHAnsi"/>
+          <w:sz w:val="28"/>
+          <w:szCs w:val="28"/>
+        </w:rPr>
+      </w:pPr>
+    </w:p>
+    <w:p>
+      <w:pPr>
+        <w:rPr>
+          <w:rFonts w:cstheme="minorHAnsi"/>
+          <w:sz w:val="28"/>
+          <w:szCs w:val="28"/>
+        </w:rPr>
+      </w:pPr>
+    </w:p>
+    <w:p>
+      <w:pPr>
+        <w:rPr>
+          <w:rFonts w:cstheme="minorHAnsi"/>
+          <w:sz w:val="28"/>
+          <w:szCs w:val="28"/>
+        </w:rPr>
+      </w:pPr>
+    </w:p>
+    <w:p>
+      <w:pPr>
+        <w:rPr>
+          <w:rFonts w:cstheme="minorHAnsi"/>
+          <w:sz w:val="28"/>
+          <w:szCs w:val="28"/>
+        </w:rPr>
+      </w:pPr>
+    </w:p>
+    <w:p>
+      <w:pPr>
+        <w:rPr>
+          <w:rFonts w:cstheme="minorHAnsi"/>
+          <w:sz w:val="28"/>
+          <w:szCs w:val="28"/>
+        </w:rPr>
+      </w:pPr>
+    </w:p>
+    <w:p>
+      <w:pPr>
+        <w:rPr>
+          <w:rFonts w:cstheme="minorHAnsi"/>
+          <w:sz w:val="28"/>
+          <w:szCs w:val="28"/>
+        </w:rPr>
+      </w:pPr>
+    </w:p>
+    <w:p>
+      <w:pPr>
+        <w:jc w:val="center"/>
+        <w:rPr>
+          <w:rFonts w:cstheme="minorHAnsi"/>
+          <w:sz w:val="28"/>
+          <w:szCs w:val="28"/>
+        </w:rPr>
+      </w:pPr>
+      <w:r>
+        <w:rPr>
+          <w:rFonts w:cstheme="minorHAnsi"/>
+          <w:sz w:val="28"/>
+          <w:szCs w:val="28"/>
+        </w:rPr>
+        <w:t>Objective</w:t>
+      </w:r>
+    </w:p>
+    <w:p>
+      <w:pPr>
+        <w:jc w:val="center"/>
+        <w:rPr>
+          <w:rFonts w:cstheme="minorHAnsi"/>
+          <w:sz w:val="28"/>
+          <w:szCs w:val="28"/>
+        </w:rPr>
+      </w:pPr>
+    </w:p>
+    <w:p>
+      <w:pPr>
+        <w:ind w:firstLine="720"/>
+        <w:rPr>
+          <w:rFonts w:cstheme="minorHAnsi"/>
+          <w:sz w:val="28"/>
+          <w:szCs w:val="28"/>
+        </w:rPr>
+      </w:pPr>
+      <w:r>
+        <w:rPr>
+          <w:rFonts w:cstheme="minorHAnsi"/>
+          <w:sz w:val="28"/>
+          <w:szCs w:val="28"/>
+        </w:rPr>
+        <w:t>Sinc</w:t>
+      </w:r>
+      <w:r>
+        <w:rPr>
+          <w:rFonts w:cstheme="minorHAnsi"/>
+          <w:sz w:val="28"/>
+          <w:szCs w:val="28"/>
+        </w:rPr>
+        <w:t xml:space="preserve">e the MSX line of computers </w:t>
+      </w:r>
       <w:proofErr w:type="gramStart"/>
       <w:r>
         <w:rPr>
@@ -2750,7 +3086,15 @@
           <w:sz w:val="28"/>
           <w:szCs w:val="28"/>
         </w:rPr>
-        <w:t>1.01</w:t>
+        <w:t>were</w:t>
+      </w:r>
+      <w:r>
+        <w:rPr>
+          <w:rFonts w:cstheme="minorHAnsi"/>
+          <w:sz w:val="28"/>
+          <w:szCs w:val="28"/>
+        </w:rPr>
+        <w:t xml:space="preserve"> effectively discontinued</w:t>
       </w:r>
       <w:proofErr w:type="gramEnd"/>
       <w:r>
@@ -2759,208 +3103,210 @@
           <w:sz w:val="28"/>
           <w:szCs w:val="28"/>
         </w:rPr>
-        <w:t xml:space="preserve"> – Removed </w:t>
-      </w:r>
-      <w:proofErr w:type="spellStart"/>
-      <w:r>
-        <w:rPr>
-          <w:rFonts w:cstheme="minorHAnsi"/>
-          <w:sz w:val="28"/>
-          <w:szCs w:val="28"/>
-        </w:rPr>
-        <w:t>msx</w:t>
-      </w:r>
-      <w:proofErr w:type="spellEnd"/>
-      <w:r>
-        <w:rPr>
-          <w:rFonts w:cstheme="minorHAnsi"/>
-          <w:sz w:val="28"/>
-          <w:szCs w:val="28"/>
-        </w:rPr>
-        <w:t>-org bylines in Title Page and Notice</w:t>
-      </w:r>
-    </w:p>
-    <w:p>
-      <w:pPr>
-        <w:rPr>
-          <w:rFonts w:cstheme="minorHAnsi"/>
-          <w:sz w:val="28"/>
-          <w:szCs w:val="28"/>
-        </w:rPr>
-      </w:pPr>
-    </w:p>
-    <w:p>
-      <w:pPr>
-        <w:rPr>
-          <w:rFonts w:cstheme="minorHAnsi"/>
-          <w:sz w:val="28"/>
-          <w:szCs w:val="28"/>
-        </w:rPr>
-      </w:pPr>
-    </w:p>
-    <w:p>
-      <w:pPr>
-        <w:rPr>
-          <w:rFonts w:cstheme="minorHAnsi"/>
-          <w:sz w:val="28"/>
-          <w:szCs w:val="28"/>
-        </w:rPr>
-      </w:pPr>
-    </w:p>
-    <w:p>
-      <w:pPr>
-        <w:rPr>
-          <w:rFonts w:cstheme="minorHAnsi"/>
-          <w:sz w:val="28"/>
-          <w:szCs w:val="28"/>
-        </w:rPr>
-      </w:pPr>
-    </w:p>
-    <w:p>
-      <w:pPr>
-        <w:rPr>
-          <w:rFonts w:cstheme="minorHAnsi"/>
-          <w:sz w:val="28"/>
-          <w:szCs w:val="28"/>
-        </w:rPr>
-      </w:pPr>
-    </w:p>
-    <w:p>
-      <w:pPr>
-        <w:rPr>
-          <w:rFonts w:cstheme="minorHAnsi"/>
-          <w:sz w:val="28"/>
-          <w:szCs w:val="28"/>
-        </w:rPr>
-      </w:pPr>
-    </w:p>
-    <w:p>
-      <w:pPr>
-        <w:rPr>
-          <w:rFonts w:cstheme="minorHAnsi"/>
-          <w:sz w:val="28"/>
-          <w:szCs w:val="28"/>
-        </w:rPr>
-      </w:pPr>
-    </w:p>
-    <w:p>
-      <w:pPr>
-        <w:rPr>
-          <w:rFonts w:cstheme="minorHAnsi"/>
-          <w:sz w:val="28"/>
-          <w:szCs w:val="28"/>
-        </w:rPr>
-      </w:pPr>
-    </w:p>
-    <w:p>
-      <w:pPr>
-        <w:rPr>
-          <w:rFonts w:cstheme="minorHAnsi"/>
-          <w:sz w:val="28"/>
-          <w:szCs w:val="28"/>
-        </w:rPr>
-      </w:pPr>
-    </w:p>
-    <w:p>
-      <w:pPr>
-        <w:rPr>
-          <w:rFonts w:cstheme="minorHAnsi"/>
-          <w:sz w:val="28"/>
-          <w:szCs w:val="28"/>
-        </w:rPr>
-      </w:pPr>
-    </w:p>
-    <w:p>
-      <w:pPr>
-        <w:rPr>
-          <w:rFonts w:cstheme="minorHAnsi"/>
-          <w:sz w:val="28"/>
-          <w:szCs w:val="28"/>
-        </w:rPr>
-      </w:pPr>
-    </w:p>
-    <w:p>
-      <w:pPr>
-        <w:rPr>
-          <w:rFonts w:cstheme="minorHAnsi"/>
-          <w:sz w:val="28"/>
-          <w:szCs w:val="28"/>
-        </w:rPr>
-      </w:pPr>
-    </w:p>
-    <w:p>
-      <w:pPr>
-        <w:rPr>
-          <w:rFonts w:cstheme="minorHAnsi"/>
-          <w:sz w:val="28"/>
-          <w:szCs w:val="28"/>
-        </w:rPr>
-      </w:pPr>
-    </w:p>
-    <w:p>
-      <w:pPr>
-        <w:rPr>
-          <w:rFonts w:cstheme="minorHAnsi"/>
-          <w:sz w:val="28"/>
-          <w:szCs w:val="28"/>
-        </w:rPr>
-      </w:pPr>
-    </w:p>
-    <w:p>
-      <w:pPr>
-        <w:rPr>
-          <w:rFonts w:cstheme="minorHAnsi"/>
-          <w:sz w:val="28"/>
-          <w:szCs w:val="28"/>
-        </w:rPr>
-      </w:pPr>
-    </w:p>
-    <w:p>
-      <w:pPr>
-        <w:rPr>
-          <w:rFonts w:cstheme="minorHAnsi"/>
-          <w:sz w:val="28"/>
-          <w:szCs w:val="28"/>
-        </w:rPr>
-      </w:pPr>
-    </w:p>
-    <w:p>
-      <w:pPr>
-        <w:rPr>
-          <w:rFonts w:cstheme="minorHAnsi"/>
-          <w:sz w:val="28"/>
-          <w:szCs w:val="28"/>
-        </w:rPr>
-      </w:pPr>
-    </w:p>
-    <w:p>
-      <w:pPr>
-        <w:rPr>
-          <w:rFonts w:cstheme="minorHAnsi"/>
-          <w:sz w:val="28"/>
-          <w:szCs w:val="28"/>
-        </w:rPr>
-      </w:pPr>
-    </w:p>
-    <w:p>
-      <w:pPr>
-        <w:rPr>
-          <w:rFonts w:cstheme="minorHAnsi"/>
-          <w:sz w:val="28"/>
-          <w:szCs w:val="28"/>
-        </w:rPr>
-      </w:pPr>
-    </w:p>
-    <w:p>
-      <w:pPr>
-        <w:rPr>
-          <w:rFonts w:cstheme="minorHAnsi"/>
-          <w:sz w:val="28"/>
-          <w:szCs w:val="28"/>
-        </w:rPr>
-      </w:pPr>
-      <w:bookmarkStart w:id="0" w:name="_GoBack"/>
-      <w:bookmarkEnd w:id="0"/>
+        <w:t xml:space="preserve"> in 1993, efforts to create software and hardware compatible with the architecture have been undertaken.  The ultimate objective of the MSX-C is to differentiate itself fro</w:t>
+      </w:r>
+      <w:r>
+        <w:rPr>
+          <w:rFonts w:cstheme="minorHAnsi"/>
+          <w:sz w:val="28"/>
+          <w:szCs w:val="28"/>
+        </w:rPr>
+        <w:t>m other hardware ‘revivals’ of the MSX,</w:t>
+      </w:r>
+      <w:r>
+        <w:rPr>
+          <w:rFonts w:cstheme="minorHAnsi"/>
+          <w:sz w:val="28"/>
+          <w:szCs w:val="28"/>
+        </w:rPr>
+        <w:t xml:space="preserve"> by being an affordable system capable of running </w:t>
+      </w:r>
+      <w:r>
+        <w:rPr>
+          <w:rFonts w:cstheme="minorHAnsi"/>
+          <w:sz w:val="28"/>
+          <w:szCs w:val="28"/>
+        </w:rPr>
+        <w:t xml:space="preserve">MSX </w:t>
+      </w:r>
+      <w:r>
+        <w:rPr>
+          <w:rFonts w:cstheme="minorHAnsi"/>
+          <w:sz w:val="28"/>
+          <w:szCs w:val="28"/>
+        </w:rPr>
+        <w:t>software.</w:t>
+      </w:r>
+      <w:r>
+        <w:rPr>
+          <w:rFonts w:cstheme="minorHAnsi"/>
+          <w:sz w:val="28"/>
+          <w:szCs w:val="28"/>
+        </w:rPr>
+        <w:t xml:space="preserve">  The ‘C’ in MSX-C stands for ‘cost-reduced’, reflective of this objective.  This reduction in cost is for the benefit of making and selling the system to the consumer.  The MSX-C must consist of all the essential elements of an MSX computer, as well as modern improvements relative to the present day, and only excluding elements that </w:t>
+      </w:r>
+      <w:proofErr w:type="gramStart"/>
+      <w:r>
+        <w:rPr>
+          <w:rFonts w:cstheme="minorHAnsi"/>
+          <w:sz w:val="28"/>
+          <w:szCs w:val="28"/>
+        </w:rPr>
+        <w:t>aren’t</w:t>
+      </w:r>
+      <w:proofErr w:type="gramEnd"/>
+      <w:r>
+        <w:rPr>
+          <w:rFonts w:cstheme="minorHAnsi"/>
+          <w:sz w:val="28"/>
+          <w:szCs w:val="28"/>
+        </w:rPr>
+        <w:t xml:space="preserve"> necessary to the core experience.  Unlike most recent hardware implementations, the MSX-C </w:t>
+      </w:r>
+      <w:proofErr w:type="gramStart"/>
+      <w:r>
+        <w:rPr>
+          <w:rFonts w:cstheme="minorHAnsi"/>
+          <w:sz w:val="28"/>
+          <w:szCs w:val="28"/>
+        </w:rPr>
+        <w:t>is made</w:t>
+      </w:r>
+      <w:proofErr w:type="gramEnd"/>
+      <w:r>
+        <w:rPr>
+          <w:rFonts w:cstheme="minorHAnsi"/>
+          <w:sz w:val="28"/>
+          <w:szCs w:val="28"/>
+        </w:rPr>
+        <w:t xml:space="preserve"> for consumers interested in the MSX but, to date, are turned away by the high cost of owning hardware and software for it.</w:t>
+      </w:r>
+    </w:p>
+    <w:p>
+      <w:pPr>
+        <w:rPr>
+          <w:rFonts w:cstheme="minorHAnsi"/>
+          <w:sz w:val="28"/>
+          <w:szCs w:val="28"/>
+        </w:rPr>
+      </w:pPr>
+    </w:p>
+    <w:p>
+      <w:pPr>
+        <w:rPr>
+          <w:rFonts w:cstheme="minorHAnsi"/>
+          <w:sz w:val="28"/>
+          <w:szCs w:val="28"/>
+        </w:rPr>
+      </w:pPr>
+    </w:p>
+    <w:p>
+      <w:pPr>
+        <w:rPr>
+          <w:rFonts w:cstheme="minorHAnsi"/>
+          <w:sz w:val="28"/>
+          <w:szCs w:val="28"/>
+        </w:rPr>
+      </w:pPr>
+    </w:p>
+    <w:p>
+      <w:pPr>
+        <w:rPr>
+          <w:rFonts w:cstheme="minorHAnsi"/>
+          <w:sz w:val="28"/>
+          <w:szCs w:val="28"/>
+        </w:rPr>
+      </w:pPr>
+    </w:p>
+    <w:p>
+      <w:pPr>
+        <w:rPr>
+          <w:rFonts w:cstheme="minorHAnsi"/>
+          <w:sz w:val="28"/>
+          <w:szCs w:val="28"/>
+        </w:rPr>
+      </w:pPr>
+    </w:p>
+    <w:p>
+      <w:pPr>
+        <w:rPr>
+          <w:rFonts w:cstheme="minorHAnsi"/>
+          <w:sz w:val="28"/>
+          <w:szCs w:val="28"/>
+        </w:rPr>
+      </w:pPr>
+    </w:p>
+    <w:p>
+      <w:pPr>
+        <w:rPr>
+          <w:rFonts w:cstheme="minorHAnsi"/>
+          <w:sz w:val="28"/>
+          <w:szCs w:val="28"/>
+        </w:rPr>
+      </w:pPr>
+    </w:p>
+    <w:p>
+      <w:pPr>
+        <w:rPr>
+          <w:rFonts w:cstheme="minorHAnsi"/>
+          <w:sz w:val="28"/>
+          <w:szCs w:val="28"/>
+        </w:rPr>
+      </w:pPr>
+    </w:p>
+    <w:p>
+      <w:pPr>
+        <w:rPr>
+          <w:rFonts w:cstheme="minorHAnsi"/>
+          <w:sz w:val="28"/>
+          <w:szCs w:val="28"/>
+        </w:rPr>
+      </w:pPr>
+    </w:p>
+    <w:p>
+      <w:pPr>
+        <w:rPr>
+          <w:rFonts w:cstheme="minorHAnsi"/>
+          <w:sz w:val="28"/>
+          <w:szCs w:val="28"/>
+        </w:rPr>
+      </w:pPr>
+    </w:p>
+    <w:p>
+      <w:pPr>
+        <w:rPr>
+          <w:rFonts w:cstheme="minorHAnsi"/>
+          <w:sz w:val="28"/>
+          <w:szCs w:val="28"/>
+        </w:rPr>
+      </w:pPr>
+    </w:p>
+    <w:p>
+      <w:pPr>
+        <w:rPr>
+          <w:rFonts w:cstheme="minorHAnsi"/>
+          <w:sz w:val="28"/>
+          <w:szCs w:val="28"/>
+        </w:rPr>
+      </w:pPr>
+    </w:p>
+    <w:p>
+      <w:pPr>
+        <w:rPr>
+          <w:rFonts w:cstheme="minorHAnsi"/>
+          <w:sz w:val="28"/>
+          <w:szCs w:val="28"/>
+        </w:rPr>
+      </w:pPr>
+    </w:p>
+    <w:p>
+      <w:pPr>
+        <w:rPr>
+          <w:rFonts w:cstheme="minorHAnsi"/>
+          <w:sz w:val="28"/>
+          <w:szCs w:val="28"/>
+        </w:rPr>
+      </w:pPr>
     </w:p>
     <w:p>
       <w:pPr>
@@ -2977,290 +3323,6 @@
           <w:sz w:val="28"/>
           <w:szCs w:val="28"/>
         </w:rPr>
-        <w:lastRenderedPageBreak/>
-        <w:t>Objective</w:t>
-      </w:r>
-    </w:p>
-    <w:p>
-      <w:pPr>
-        <w:jc w:val="center"/>
-        <w:rPr>
-          <w:rFonts w:cstheme="minorHAnsi"/>
-          <w:sz w:val="28"/>
-          <w:szCs w:val="28"/>
-        </w:rPr>
-      </w:pPr>
-    </w:p>
-    <w:p>
-      <w:pPr>
-        <w:ind w:firstLine="720"/>
-        <w:rPr>
-          <w:rFonts w:cstheme="minorHAnsi"/>
-          <w:sz w:val="28"/>
-          <w:szCs w:val="28"/>
-        </w:rPr>
-      </w:pPr>
-      <w:r>
-        <w:rPr>
-          <w:rFonts w:cstheme="minorHAnsi"/>
-          <w:sz w:val="28"/>
-          <w:szCs w:val="28"/>
-        </w:rPr>
-        <w:t>Sinc</w:t>
-      </w:r>
-      <w:r>
-        <w:rPr>
-          <w:rFonts w:cstheme="minorHAnsi"/>
-          <w:sz w:val="28"/>
-          <w:szCs w:val="28"/>
-        </w:rPr>
-        <w:t xml:space="preserve">e the MSX line of computers </w:t>
-      </w:r>
-      <w:proofErr w:type="gramStart"/>
-      <w:r>
-        <w:rPr>
-          <w:rFonts w:cstheme="minorHAnsi"/>
-          <w:sz w:val="28"/>
-          <w:szCs w:val="28"/>
-        </w:rPr>
-        <w:t>were</w:t>
-      </w:r>
-      <w:r>
-        <w:rPr>
-          <w:rFonts w:cstheme="minorHAnsi"/>
-          <w:sz w:val="28"/>
-          <w:szCs w:val="28"/>
-        </w:rPr>
-        <w:t xml:space="preserve"> effectively discontinued</w:t>
-      </w:r>
-      <w:proofErr w:type="gramEnd"/>
-      <w:r>
-        <w:rPr>
-          <w:rFonts w:cstheme="minorHAnsi"/>
-          <w:sz w:val="28"/>
-          <w:szCs w:val="28"/>
-        </w:rPr>
-        <w:t xml:space="preserve"> in 1993, efforts to create software and hardware compatible with the architecture have been undertaken.  The ultimate objective of the MSX-C is to differentiate itself fro</w:t>
-      </w:r>
-      <w:r>
-        <w:rPr>
-          <w:rFonts w:cstheme="minorHAnsi"/>
-          <w:sz w:val="28"/>
-          <w:szCs w:val="28"/>
-        </w:rPr>
-        <w:t>m other hardware ‘revivals’ of the MSX,</w:t>
-      </w:r>
-      <w:r>
-        <w:rPr>
-          <w:rFonts w:cstheme="minorHAnsi"/>
-          <w:sz w:val="28"/>
-          <w:szCs w:val="28"/>
-        </w:rPr>
-        <w:t xml:space="preserve"> by being an affordable system capable of running </w:t>
-      </w:r>
-      <w:r>
-        <w:rPr>
-          <w:rFonts w:cstheme="minorHAnsi"/>
-          <w:sz w:val="28"/>
-          <w:szCs w:val="28"/>
-        </w:rPr>
-        <w:t xml:space="preserve">MSX </w:t>
-      </w:r>
-      <w:r>
-        <w:rPr>
-          <w:rFonts w:cstheme="minorHAnsi"/>
-          <w:sz w:val="28"/>
-          <w:szCs w:val="28"/>
-        </w:rPr>
-        <w:t>software.</w:t>
-      </w:r>
-      <w:r>
-        <w:rPr>
-          <w:rFonts w:cstheme="minorHAnsi"/>
-          <w:sz w:val="28"/>
-          <w:szCs w:val="28"/>
-        </w:rPr>
-        <w:t xml:space="preserve">  The ‘C’ in MSX-C stands for ‘cost-reduced’, reflective of this objective.  This reduction in cost is for the benefit of making and selling the system to the consumer.  The MSX-C must consist of all the essential elements of an MSX computer, as well as modern improvements relative to the present day, and only excluding elements that </w:t>
-      </w:r>
-      <w:proofErr w:type="gramStart"/>
-      <w:r>
-        <w:rPr>
-          <w:rFonts w:cstheme="minorHAnsi"/>
-          <w:sz w:val="28"/>
-          <w:szCs w:val="28"/>
-        </w:rPr>
-        <w:t>aren’t</w:t>
-      </w:r>
-      <w:proofErr w:type="gramEnd"/>
-      <w:r>
-        <w:rPr>
-          <w:rFonts w:cstheme="minorHAnsi"/>
-          <w:sz w:val="28"/>
-          <w:szCs w:val="28"/>
-        </w:rPr>
-        <w:t xml:space="preserve"> necessary to the core experience.  Unlike most recent hardware implementations, the MSX-C </w:t>
-      </w:r>
-      <w:proofErr w:type="gramStart"/>
-      <w:r>
-        <w:rPr>
-          <w:rFonts w:cstheme="minorHAnsi"/>
-          <w:sz w:val="28"/>
-          <w:szCs w:val="28"/>
-        </w:rPr>
-        <w:t>is made</w:t>
-      </w:r>
-      <w:proofErr w:type="gramEnd"/>
-      <w:r>
-        <w:rPr>
-          <w:rFonts w:cstheme="minorHAnsi"/>
-          <w:sz w:val="28"/>
-          <w:szCs w:val="28"/>
-        </w:rPr>
-        <w:t xml:space="preserve"> for consumers interested in the MSX but, to date, are turned away by the high cost of owning hardware and software for it.</w:t>
-      </w:r>
-    </w:p>
-    <w:p>
-      <w:pPr>
-        <w:rPr>
-          <w:rFonts w:cstheme="minorHAnsi"/>
-          <w:sz w:val="28"/>
-          <w:szCs w:val="28"/>
-        </w:rPr>
-      </w:pPr>
-    </w:p>
-    <w:p>
-      <w:pPr>
-        <w:rPr>
-          <w:rFonts w:cstheme="minorHAnsi"/>
-          <w:sz w:val="28"/>
-          <w:szCs w:val="28"/>
-        </w:rPr>
-      </w:pPr>
-    </w:p>
-    <w:p>
-      <w:pPr>
-        <w:rPr>
-          <w:rFonts w:cstheme="minorHAnsi"/>
-          <w:sz w:val="28"/>
-          <w:szCs w:val="28"/>
-        </w:rPr>
-      </w:pPr>
-    </w:p>
-    <w:p>
-      <w:pPr>
-        <w:rPr>
-          <w:rFonts w:cstheme="minorHAnsi"/>
-          <w:sz w:val="28"/>
-          <w:szCs w:val="28"/>
-        </w:rPr>
-      </w:pPr>
-    </w:p>
-    <w:p>
-      <w:pPr>
-        <w:rPr>
-          <w:rFonts w:cstheme="minorHAnsi"/>
-          <w:sz w:val="28"/>
-          <w:szCs w:val="28"/>
-        </w:rPr>
-      </w:pPr>
-    </w:p>
-    <w:p>
-      <w:pPr>
-        <w:rPr>
-          <w:rFonts w:cstheme="minorHAnsi"/>
-          <w:sz w:val="28"/>
-          <w:szCs w:val="28"/>
-        </w:rPr>
-      </w:pPr>
-    </w:p>
-    <w:p>
-      <w:pPr>
-        <w:rPr>
-          <w:rFonts w:cstheme="minorHAnsi"/>
-          <w:sz w:val="28"/>
-          <w:szCs w:val="28"/>
-        </w:rPr>
-      </w:pPr>
-    </w:p>
-    <w:p>
-      <w:pPr>
-        <w:rPr>
-          <w:rFonts w:cstheme="minorHAnsi"/>
-          <w:sz w:val="28"/>
-          <w:szCs w:val="28"/>
-        </w:rPr>
-      </w:pPr>
-    </w:p>
-    <w:p>
-      <w:pPr>
-        <w:rPr>
-          <w:rFonts w:cstheme="minorHAnsi"/>
-          <w:sz w:val="28"/>
-          <w:szCs w:val="28"/>
-        </w:rPr>
-      </w:pPr>
-    </w:p>
-    <w:p>
-      <w:pPr>
-        <w:rPr>
-          <w:rFonts w:cstheme="minorHAnsi"/>
-          <w:sz w:val="28"/>
-          <w:szCs w:val="28"/>
-        </w:rPr>
-      </w:pPr>
-    </w:p>
-    <w:p>
-      <w:pPr>
-        <w:rPr>
-          <w:rFonts w:cstheme="minorHAnsi"/>
-          <w:sz w:val="28"/>
-          <w:szCs w:val="28"/>
-        </w:rPr>
-      </w:pPr>
-    </w:p>
-    <w:p>
-      <w:pPr>
-        <w:rPr>
-          <w:rFonts w:cstheme="minorHAnsi"/>
-          <w:sz w:val="28"/>
-          <w:szCs w:val="28"/>
-        </w:rPr>
-      </w:pPr>
-    </w:p>
-    <w:p>
-      <w:pPr>
-        <w:rPr>
-          <w:rFonts w:cstheme="minorHAnsi"/>
-          <w:sz w:val="28"/>
-          <w:szCs w:val="28"/>
-        </w:rPr>
-      </w:pPr>
-    </w:p>
-    <w:p>
-      <w:pPr>
-        <w:rPr>
-          <w:rFonts w:cstheme="minorHAnsi"/>
-          <w:sz w:val="28"/>
-          <w:szCs w:val="28"/>
-        </w:rPr>
-      </w:pPr>
-    </w:p>
-    <w:p>
-      <w:pPr>
-        <w:jc w:val="center"/>
-        <w:rPr>
-          <w:rFonts w:cstheme="minorHAnsi"/>
-          <w:sz w:val="28"/>
-          <w:szCs w:val="28"/>
-        </w:rPr>
-      </w:pPr>
-      <w:r>
-        <w:rPr>
-          <w:rFonts w:cstheme="minorHAnsi"/>
-          <w:sz w:val="28"/>
-          <w:szCs w:val="28"/>
-        </w:rPr>
-        <w:lastRenderedPageBreak/>
         <w:t>Summary of Specifications</w:t>
       </w:r>
     </w:p>
@@ -3466,7 +3528,15 @@
           <w:sz w:val="28"/>
           <w:szCs w:val="28"/>
         </w:rPr>
-        <w:t>ound: YM2419 PSG/SCC+/M</w:t>
+        <w:t>ound: YM214</w:t>
+      </w:r>
+      <w:r>
+        <w:rPr>
+          <w:rFonts w:cstheme="minorHAnsi"/>
+          <w:sz w:val="28"/>
+          <w:szCs w:val="28"/>
+        </w:rPr>
+        <w:t>9 PSG/SCC+/M</w:t>
       </w:r>
       <w:r>
         <w:rPr>
@@ -4220,7 +4290,6 @@
           <w:sz w:val="28"/>
           <w:szCs w:val="28"/>
         </w:rPr>
-        <w:lastRenderedPageBreak/>
         <w:t>System on a Chip (</w:t>
       </w:r>
       <w:proofErr w:type="spellStart"/>
@@ -4687,6 +4756,7 @@
           <w:sz w:val="28"/>
           <w:szCs w:val="28"/>
         </w:rPr>
+        <w:lastRenderedPageBreak/>
         <w:t xml:space="preserve">The Turbo R uses the same VDP as the MSX2+, the Yamaha V9958.  Yamaha intended to release an updated VDP, but </w:t>
       </w:r>
       <w:proofErr w:type="gramStart"/>
@@ -4705,16 +4775,7 @@
           <w:sz w:val="28"/>
           <w:szCs w:val="28"/>
         </w:rPr>
-        <w:t xml:space="preserve"> by its development.  When </w:t>
-      </w:r>
-      <w:r>
-        <w:rPr>
-          <w:rFonts w:cstheme="minorHAnsi"/>
-          <w:sz w:val="28"/>
-          <w:szCs w:val="28"/>
-        </w:rPr>
-        <w:lastRenderedPageBreak/>
-        <w:t xml:space="preserve">the MSX </w:t>
+        <w:t xml:space="preserve"> by its development.  When the MSX </w:t>
       </w:r>
       <w:proofErr w:type="gramStart"/>
       <w:r>
@@ -4995,7 +5056,16 @@
           <w:szCs w:val="28"/>
           <w:u w:val="single"/>
         </w:rPr>
-        <w:t>Yamaha YM2419</w:t>
+        <w:t>Yamaha YM214</w:t>
+      </w:r>
+      <w:r>
+        <w:rPr>
+          <w:rFonts w:cstheme="minorHAnsi"/>
+          <w:sz w:val="28"/>
+          <w:szCs w:val="28"/>
+          <w:u w:val="single"/>
+        </w:rPr>
+        <w:t>9</w:t>
       </w:r>
       <w:r>
         <w:rPr>
@@ -5056,7 +5126,15 @@
           <w:sz w:val="28"/>
           <w:szCs w:val="28"/>
         </w:rPr>
-        <w:t xml:space="preserve">YM2419 PSG, SCC+, </w:t>
+        <w:t>YM214</w:t>
+      </w:r>
+      <w:r>
+        <w:rPr>
+          <w:rFonts w:cstheme="minorHAnsi"/>
+          <w:sz w:val="28"/>
+          <w:szCs w:val="28"/>
+        </w:rPr>
+        <w:t xml:space="preserve">9 PSG, SCC+, </w:t>
       </w:r>
       <w:r>
         <w:rPr>
@@ -5338,7 +5416,6 @@
           <w:sz w:val="28"/>
           <w:szCs w:val="28"/>
         </w:rPr>
-        <w:lastRenderedPageBreak/>
         <w:t>Memory</w:t>
       </w:r>
     </w:p>
@@ -5714,7 +5791,6 @@
           <w:sz w:val="28"/>
           <w:szCs w:val="28"/>
         </w:rPr>
-        <w:lastRenderedPageBreak/>
         <w:t>ROM</w:t>
       </w:r>
     </w:p>
@@ -6229,6 +6305,7 @@
           <w:sz w:val="28"/>
           <w:szCs w:val="28"/>
         </w:rPr>
+        <w:lastRenderedPageBreak/>
         <w:tab/>
         <w:t xml:space="preserve">In order for the MSX-C to be viable to current-day consumers, </w:t>
       </w:r>
@@ -6238,16 +6315,7 @@
           <w:sz w:val="28"/>
           <w:szCs w:val="28"/>
         </w:rPr>
-        <w:t xml:space="preserve">programs and games should be loaded without requiring extra accessories that may cost </w:t>
-      </w:r>
-      <w:r>
-        <w:rPr>
-          <w:rFonts w:cstheme="minorHAnsi"/>
-          <w:sz w:val="28"/>
-          <w:szCs w:val="28"/>
-        </w:rPr>
-        <w:lastRenderedPageBreak/>
-        <w:t xml:space="preserve">more, such as cartridges or disks.  The MSX-C will have secondary flash storage for systems and programs.  </w:t>
+        <w:t xml:space="preserve">programs and games should be loaded without requiring extra accessories that may cost more, such as cartridges or disks.  The MSX-C will have secondary flash storage for systems and programs.  </w:t>
       </w:r>
       <w:r>
         <w:rPr>
@@ -6911,7 +6979,16 @@
           <w:sz w:val="28"/>
           <w:szCs w:val="28"/>
         </w:rPr>
-        <w:t>copied to flash storage through secondary means</w:t>
+        <w:t xml:space="preserve">copied to flash storage </w:t>
+      </w:r>
+      <w:r>
+        <w:rPr>
+          <w:rFonts w:cstheme="minorHAnsi"/>
+          <w:sz w:val="28"/>
+          <w:szCs w:val="28"/>
+        </w:rPr>
+        <w:lastRenderedPageBreak/>
+        <w:t>through secondary means</w:t>
       </w:r>
       <w:r>
         <w:rPr>
@@ -6945,16 +7022,7 @@
           <w:sz w:val="28"/>
           <w:szCs w:val="28"/>
         </w:rPr>
-        <w:t xml:space="preserve"> that applications </w:t>
-      </w:r>
-      <w:r>
-        <w:rPr>
-          <w:rFonts w:cstheme="minorHAnsi"/>
-          <w:sz w:val="28"/>
-          <w:szCs w:val="28"/>
-        </w:rPr>
-        <w:lastRenderedPageBreak/>
-        <w:t>stored digitally</w:t>
+        <w:t xml:space="preserve"> that applications stored digitally</w:t>
       </w:r>
       <w:r>
         <w:rPr>
@@ -7491,7 +7559,16 @@
           <w:sz w:val="28"/>
           <w:szCs w:val="28"/>
         </w:rPr>
-        <w:t xml:space="preserve">gamepad settings, </w:t>
+        <w:t xml:space="preserve">gamepad </w:t>
+      </w:r>
+      <w:r>
+        <w:rPr>
+          <w:rFonts w:cstheme="minorHAnsi"/>
+          <w:sz w:val="28"/>
+          <w:szCs w:val="28"/>
+        </w:rPr>
+        <w:lastRenderedPageBreak/>
+        <w:t xml:space="preserve">settings, </w:t>
       </w:r>
       <w:r>
         <w:rPr>
@@ -7533,7 +7610,6 @@
           <w:sz w:val="28"/>
           <w:szCs w:val="28"/>
         </w:rPr>
-        <w:lastRenderedPageBreak/>
         <w:t>RTC</w:t>
       </w:r>
     </w:p>
@@ -7773,7 +7849,6 @@
           <w:sz w:val="28"/>
           <w:szCs w:val="28"/>
         </w:rPr>
-        <w:lastRenderedPageBreak/>
         <w:t>Flash Storage</w:t>
       </w:r>
     </w:p>
@@ -8048,7 +8123,6 @@
           <w:sz w:val="28"/>
           <w:szCs w:val="28"/>
         </w:rPr>
-        <w:lastRenderedPageBreak/>
         <w:t>Keyboard</w:t>
       </w:r>
     </w:p>
@@ -8278,7 +8352,23 @@
           <w:sz w:val="28"/>
           <w:szCs w:val="28"/>
         </w:rPr>
-        <w:t xml:space="preserve">retro system, like </w:t>
+        <w:t>retro system</w:t>
+      </w:r>
+      <w:r>
+        <w:rPr>
+          <w:rFonts w:cstheme="minorHAnsi"/>
+          <w:sz w:val="28"/>
+          <w:szCs w:val="28"/>
+        </w:rPr>
+        <w:t>s</w:t>
+      </w:r>
+      <w:r>
+        <w:rPr>
+          <w:rFonts w:cstheme="minorHAnsi"/>
+          <w:sz w:val="28"/>
+          <w:szCs w:val="28"/>
+        </w:rPr>
+        <w:t xml:space="preserve">, like </w:t>
       </w:r>
       <w:r>
         <w:rPr>
@@ -8435,7 +8525,6 @@
           <w:sz w:val="28"/>
           <w:szCs w:val="28"/>
         </w:rPr>
-        <w:lastRenderedPageBreak/>
         <w:t>Gamepad</w:t>
       </w:r>
     </w:p>
@@ -8776,7 +8865,6 @@
           <w:sz w:val="28"/>
           <w:szCs w:val="28"/>
         </w:rPr>
-        <w:lastRenderedPageBreak/>
         <w:t>Cartridge Slots</w:t>
       </w:r>
     </w:p>
@@ -8961,7 +9049,23 @@
           <w:sz w:val="28"/>
           <w:szCs w:val="28"/>
         </w:rPr>
-        <w:t xml:space="preserve">  An implementation in the casing to eject </w:t>
+        <w:t xml:space="preserve">  An impleme</w:t>
+      </w:r>
+      <w:r>
+        <w:rPr>
+          <w:rFonts w:cstheme="minorHAnsi"/>
+          <w:sz w:val="28"/>
+          <w:szCs w:val="28"/>
+        </w:rPr>
+        <w:t>ntation in the casing to eject inserted</w:t>
+      </w:r>
+      <w:r>
+        <w:rPr>
+          <w:rFonts w:cstheme="minorHAnsi"/>
+          <w:sz w:val="28"/>
+          <w:szCs w:val="28"/>
+        </w:rPr>
+        <w:t xml:space="preserve"> cartridges should be discussed as a way to reduce wear on the system itself, especially when a user may need to apply force on the casing as </w:t>
       </w:r>
       <w:proofErr w:type="gramStart"/>
       <w:r>
@@ -8970,7 +9074,7 @@
           <w:sz w:val="28"/>
           <w:szCs w:val="28"/>
         </w:rPr>
-        <w:t>a cartridges</w:t>
+        <w:t>leverage</w:t>
       </w:r>
       <w:proofErr w:type="gramEnd"/>
       <w:r>
@@ -8979,7 +9083,7 @@
           <w:sz w:val="28"/>
           <w:szCs w:val="28"/>
         </w:rPr>
-        <w:t xml:space="preserve"> should be discussed as a way to reduce wear on the system itself, especially when a user may need to apply force on the casing as leverage to remove cartridges by hand.</w:t>
+        <w:t xml:space="preserve"> to remove cartridges by hand.</w:t>
       </w:r>
     </w:p>
     <w:p>
@@ -9087,7 +9191,6 @@
           <w:sz w:val="28"/>
           <w:szCs w:val="28"/>
         </w:rPr>
-        <w:lastRenderedPageBreak/>
         <w:t>Audio/Video Output</w:t>
       </w:r>
     </w:p>
@@ -9536,7 +9639,6 @@
           <w:sz w:val="28"/>
           <w:szCs w:val="28"/>
         </w:rPr>
-        <w:lastRenderedPageBreak/>
         <w:t>Network Output</w:t>
       </w:r>
     </w:p>
@@ -9757,20 +9859,775 @@
           <w:sz w:val="28"/>
           <w:szCs w:val="28"/>
         </w:rPr>
+        <w:t>Features N</w:t>
+      </w:r>
+      <w:r>
+        <w:rPr>
+          <w:rFonts w:cstheme="minorHAnsi"/>
+          <w:sz w:val="28"/>
+          <w:szCs w:val="28"/>
+        </w:rPr>
+        <w:t>ot on the MSX-C</w:t>
+      </w:r>
+    </w:p>
+    <w:p>
+      <w:pPr>
+        <w:rPr>
+          <w:rFonts w:cstheme="minorHAnsi"/>
+          <w:sz w:val="28"/>
+          <w:szCs w:val="28"/>
+        </w:rPr>
+      </w:pPr>
+    </w:p>
+    <w:p>
+      <w:pPr>
+        <w:ind w:firstLine="720"/>
+        <w:rPr>
+          <w:rFonts w:cstheme="minorHAnsi"/>
+          <w:sz w:val="28"/>
+          <w:szCs w:val="28"/>
+        </w:rPr>
+      </w:pPr>
+      <w:r>
+        <w:rPr>
+          <w:rFonts w:cstheme="minorHAnsi"/>
+          <w:sz w:val="28"/>
+          <w:szCs w:val="28"/>
+        </w:rPr>
+        <w:t xml:space="preserve">The MSX-C </w:t>
+      </w:r>
+      <w:proofErr w:type="gramStart"/>
+      <w:r>
+        <w:rPr>
+          <w:rFonts w:cstheme="minorHAnsi"/>
+          <w:sz w:val="28"/>
+          <w:szCs w:val="28"/>
+        </w:rPr>
+        <w:t>is meant</w:t>
+      </w:r>
+      <w:proofErr w:type="gramEnd"/>
+      <w:r>
+        <w:rPr>
+          <w:rFonts w:cstheme="minorHAnsi"/>
+          <w:sz w:val="28"/>
+          <w:szCs w:val="28"/>
+        </w:rPr>
+        <w:t xml:space="preserve"> to be an affordable retro computer for today’s video game and computing market.  Because the MSX specification itself is decades old, features of that time are obsolete by today’</w:t>
+      </w:r>
+      <w:r>
+        <w:rPr>
+          <w:rFonts w:cstheme="minorHAnsi"/>
+          <w:sz w:val="28"/>
+          <w:szCs w:val="28"/>
+        </w:rPr>
+        <w:t>s comparison.  Most of these</w:t>
+      </w:r>
+      <w:r>
+        <w:rPr>
+          <w:rFonts w:cstheme="minorHAnsi"/>
+          <w:sz w:val="28"/>
+          <w:szCs w:val="28"/>
+        </w:rPr>
+        <w:t xml:space="preserve"> features a</w:t>
+      </w:r>
+      <w:r>
+        <w:rPr>
+          <w:rFonts w:cstheme="minorHAnsi"/>
+          <w:sz w:val="28"/>
+          <w:szCs w:val="28"/>
+        </w:rPr>
+        <w:t>re a</w:t>
+      </w:r>
+      <w:r>
+        <w:rPr>
+          <w:rFonts w:cstheme="minorHAnsi"/>
+          <w:sz w:val="28"/>
+          <w:szCs w:val="28"/>
+        </w:rPr>
+        <w:t xml:space="preserve"> necessary </w:t>
+      </w:r>
+      <w:r>
+        <w:rPr>
+          <w:rFonts w:cstheme="minorHAnsi"/>
+          <w:sz w:val="28"/>
+          <w:szCs w:val="28"/>
+        </w:rPr>
+        <w:t xml:space="preserve">novelty as a retro computer, such as sound and video.  Other features, however, </w:t>
+      </w:r>
+      <w:proofErr w:type="gramStart"/>
+      <w:r>
+        <w:rPr>
+          <w:rFonts w:cstheme="minorHAnsi"/>
+          <w:sz w:val="28"/>
+          <w:szCs w:val="28"/>
+        </w:rPr>
+        <w:t>can be removed</w:t>
+      </w:r>
+      <w:proofErr w:type="gramEnd"/>
+      <w:r>
+        <w:rPr>
+          <w:rFonts w:cstheme="minorHAnsi"/>
+          <w:sz w:val="28"/>
+          <w:szCs w:val="28"/>
+        </w:rPr>
+        <w:t xml:space="preserve"> without altering the experience.  In fact, to keep the costs down, both to produce and to sell the MSX-C, the following features included in the original MSX specification </w:t>
+      </w:r>
+      <w:proofErr w:type="gramStart"/>
+      <w:r>
+        <w:rPr>
+          <w:rFonts w:cstheme="minorHAnsi"/>
+          <w:sz w:val="28"/>
+          <w:szCs w:val="28"/>
+        </w:rPr>
+        <w:t>are excluded</w:t>
+      </w:r>
+      <w:proofErr w:type="gramEnd"/>
+      <w:r>
+        <w:rPr>
+          <w:rFonts w:cstheme="minorHAnsi"/>
+          <w:sz w:val="28"/>
+          <w:szCs w:val="28"/>
+        </w:rPr>
+        <w:t xml:space="preserve"> fr</w:t>
+      </w:r>
+      <w:r>
+        <w:rPr>
+          <w:rFonts w:cstheme="minorHAnsi"/>
+          <w:sz w:val="28"/>
+          <w:szCs w:val="28"/>
+        </w:rPr>
+        <w:t>om</w:t>
+      </w:r>
+      <w:r>
+        <w:rPr>
+          <w:rFonts w:cstheme="minorHAnsi"/>
+          <w:sz w:val="28"/>
+          <w:szCs w:val="28"/>
+        </w:rPr>
+        <w:t xml:space="preserve"> this platform.  </w:t>
+      </w:r>
+    </w:p>
+    <w:p>
+      <w:pPr>
+        <w:ind w:firstLine="720"/>
+        <w:rPr>
+          <w:rFonts w:cstheme="minorHAnsi"/>
+          <w:sz w:val="28"/>
+          <w:szCs w:val="28"/>
+        </w:rPr>
+      </w:pPr>
+      <w:r>
+        <w:rPr>
+          <w:rFonts w:cstheme="minorHAnsi"/>
+          <w:sz w:val="28"/>
+          <w:szCs w:val="28"/>
+          <w:u w:val="single"/>
+        </w:rPr>
+        <w:t xml:space="preserve">The MSX-C </w:t>
+      </w:r>
+      <w:proofErr w:type="gramStart"/>
+      <w:r>
+        <w:rPr>
+          <w:rFonts w:cstheme="minorHAnsi"/>
+          <w:sz w:val="28"/>
+          <w:szCs w:val="28"/>
+          <w:u w:val="single"/>
+        </w:rPr>
+        <w:t>is not planned</w:t>
+      </w:r>
+      <w:proofErr w:type="gramEnd"/>
+      <w:r>
+        <w:rPr>
+          <w:rFonts w:cstheme="minorHAnsi"/>
+          <w:sz w:val="28"/>
+          <w:szCs w:val="28"/>
+          <w:u w:val="single"/>
+        </w:rPr>
+        <w:t xml:space="preserve"> to output analog audio and video through RCA.</w:t>
+      </w:r>
+      <w:r>
+        <w:rPr>
+          <w:rFonts w:cstheme="minorHAnsi"/>
+          <w:sz w:val="28"/>
+          <w:szCs w:val="28"/>
+        </w:rPr>
+        <w:t xml:space="preserve">  HDMI is the sole planned output for both audio and video, as the MSX-C </w:t>
+      </w:r>
+      <w:proofErr w:type="gramStart"/>
+      <w:r>
+        <w:rPr>
+          <w:rFonts w:cstheme="minorHAnsi"/>
+          <w:sz w:val="28"/>
+          <w:szCs w:val="28"/>
+        </w:rPr>
+        <w:t>is meant to be marketed</w:t>
+      </w:r>
+      <w:proofErr w:type="gramEnd"/>
+      <w:r>
+        <w:rPr>
+          <w:rFonts w:cstheme="minorHAnsi"/>
+          <w:sz w:val="28"/>
+          <w:szCs w:val="28"/>
+        </w:rPr>
+        <w:t xml:space="preserve"> towards a similar base as computers and video game consoles.  This market would typically have a monitor with HDMI input.  While analog video and audio can make for a more authentic experience, getting the best quality video is also important.  HDMI is a practical solution for this purpose.  Analog outputs</w:t>
+      </w:r>
+      <w:r>
+        <w:rPr>
+          <w:rFonts w:cstheme="minorHAnsi"/>
+          <w:sz w:val="28"/>
+          <w:szCs w:val="28"/>
+        </w:rPr>
+        <w:t>, such as composite, S-Video, and especially</w:t>
+      </w:r>
+      <w:r>
+        <w:rPr>
+          <w:rFonts w:cstheme="minorHAnsi"/>
+          <w:sz w:val="28"/>
+          <w:szCs w:val="28"/>
+        </w:rPr>
+        <w:t xml:space="preserve"> RGB, are the purview of a more enthusiast user base, </w:t>
+      </w:r>
+      <w:r>
+        <w:rPr>
+          <w:rFonts w:cstheme="minorHAnsi"/>
+          <w:sz w:val="28"/>
+          <w:szCs w:val="28"/>
+        </w:rPr>
+        <w:t xml:space="preserve">who are </w:t>
+      </w:r>
+      <w:r>
+        <w:rPr>
+          <w:rFonts w:cstheme="minorHAnsi"/>
+          <w:sz w:val="28"/>
+          <w:szCs w:val="28"/>
+        </w:rPr>
+        <w:t>likely to spend more money on more faithful hardware.</w:t>
+      </w:r>
+    </w:p>
+    <w:p>
+      <w:pPr>
+        <w:rPr>
+          <w:rFonts w:cstheme="minorHAnsi"/>
+          <w:sz w:val="28"/>
+          <w:szCs w:val="28"/>
+        </w:rPr>
+      </w:pPr>
+      <w:r>
+        <w:rPr>
+          <w:rFonts w:cstheme="minorHAnsi"/>
+          <w:sz w:val="28"/>
+          <w:szCs w:val="28"/>
+        </w:rPr>
+        <w:tab/>
+      </w:r>
+      <w:r>
+        <w:rPr>
+          <w:rFonts w:cstheme="minorHAnsi"/>
+          <w:sz w:val="28"/>
+          <w:szCs w:val="28"/>
+          <w:u w:val="single"/>
+        </w:rPr>
+        <w:t xml:space="preserve">Implementations of older storage media, such as cassette and floppy disk, </w:t>
+      </w:r>
+      <w:proofErr w:type="gramStart"/>
+      <w:r>
+        <w:rPr>
+          <w:rFonts w:cstheme="minorHAnsi"/>
+          <w:sz w:val="28"/>
+          <w:szCs w:val="28"/>
+          <w:u w:val="single"/>
+        </w:rPr>
+        <w:t>are excluded</w:t>
+      </w:r>
+      <w:proofErr w:type="gramEnd"/>
+      <w:r>
+        <w:rPr>
+          <w:rFonts w:cstheme="minorHAnsi"/>
+          <w:sz w:val="28"/>
+          <w:szCs w:val="28"/>
+          <w:u w:val="single"/>
+        </w:rPr>
+        <w:t>.</w:t>
+      </w:r>
+      <w:r>
+        <w:rPr>
+          <w:rFonts w:cstheme="minorHAnsi"/>
+          <w:sz w:val="28"/>
+          <w:szCs w:val="28"/>
+        </w:rPr>
+        <w:t xml:space="preserve">  ROM cartridges that connect to the t</w:t>
+      </w:r>
+      <w:r>
+        <w:rPr>
+          <w:rFonts w:cstheme="minorHAnsi"/>
+          <w:sz w:val="28"/>
+          <w:szCs w:val="28"/>
+        </w:rPr>
+        <w:t>wo slots on the MSX, however, are</w:t>
+      </w:r>
+      <w:r>
+        <w:rPr>
+          <w:rFonts w:cstheme="minorHAnsi"/>
+          <w:sz w:val="28"/>
+          <w:szCs w:val="28"/>
+        </w:rPr>
+        <w:t xml:space="preserve"> integra</w:t>
+      </w:r>
+      <w:r>
+        <w:rPr>
+          <w:rFonts w:cstheme="minorHAnsi"/>
+          <w:sz w:val="28"/>
+          <w:szCs w:val="28"/>
+        </w:rPr>
+        <w:t>l to the MSX as a computer, much</w:t>
+      </w:r>
+      <w:r>
+        <w:rPr>
+          <w:rFonts w:cstheme="minorHAnsi"/>
+          <w:sz w:val="28"/>
+          <w:szCs w:val="28"/>
+        </w:rPr>
+        <w:t xml:space="preserve"> like how cartridge slots are integral to retro game consoles.  MSX games are still being independently </w:t>
+      </w:r>
+      <w:proofErr w:type="gramStart"/>
+      <w:r>
+        <w:rPr>
+          <w:rFonts w:cstheme="minorHAnsi"/>
+          <w:sz w:val="28"/>
+          <w:szCs w:val="28"/>
+        </w:rPr>
+        <w:t>m</w:t>
+      </w:r>
+      <w:r>
+        <w:rPr>
+          <w:rFonts w:cstheme="minorHAnsi"/>
+          <w:sz w:val="28"/>
+          <w:szCs w:val="28"/>
+        </w:rPr>
+        <w:t>ade</w:t>
+      </w:r>
+      <w:proofErr w:type="gramEnd"/>
+      <w:r>
+        <w:rPr>
+          <w:rFonts w:cstheme="minorHAnsi"/>
+          <w:sz w:val="28"/>
+          <w:szCs w:val="28"/>
+        </w:rPr>
+        <w:t xml:space="preserve"> and sold in cartridge</w:t>
+      </w:r>
+      <w:r>
+        <w:rPr>
+          <w:rFonts w:cstheme="minorHAnsi"/>
+          <w:sz w:val="28"/>
+          <w:szCs w:val="28"/>
+        </w:rPr>
+        <w:t xml:space="preserve"> form, and users who own MSX cartridges should be able to use them on the MSX-C.  Cassettes and floppy disks are options, and players who have games in such media are likely to own an MSX that runs them.  For users who insist on using cartridges or floppy disks, it would be better to acquire a</w:t>
+      </w:r>
+      <w:r>
+        <w:rPr>
+          <w:rFonts w:cstheme="minorHAnsi"/>
+          <w:sz w:val="28"/>
+          <w:szCs w:val="28"/>
+        </w:rPr>
+        <w:t>n adaptor</w:t>
+      </w:r>
+      <w:r>
+        <w:rPr>
+          <w:rFonts w:cstheme="minorHAnsi"/>
+          <w:sz w:val="28"/>
+          <w:szCs w:val="28"/>
+        </w:rPr>
+        <w:t xml:space="preserve"> cartridge that has inputs for them.  </w:t>
+      </w:r>
+      <w:proofErr w:type="gramStart"/>
+      <w:r>
+        <w:rPr>
+          <w:rFonts w:cstheme="minorHAnsi"/>
+          <w:sz w:val="28"/>
+          <w:szCs w:val="28"/>
+        </w:rPr>
+        <w:t>Most users for the MSX-C would be able to acquire software and games either digitally or as a cartridge, so implementing inputs that may mostly go unused by many users is not worth the expense.</w:t>
+      </w:r>
+      <w:proofErr w:type="gramEnd"/>
+    </w:p>
+    <w:p>
+      <w:pPr>
+        <w:rPr>
+          <w:rFonts w:cstheme="minorHAnsi"/>
+          <w:sz w:val="28"/>
+          <w:szCs w:val="28"/>
+        </w:rPr>
+      </w:pPr>
+      <w:r>
+        <w:rPr>
+          <w:rFonts w:cstheme="minorHAnsi"/>
+          <w:sz w:val="28"/>
+          <w:szCs w:val="28"/>
+        </w:rPr>
         <w:lastRenderedPageBreak/>
-        <w:t>Features N</w:t>
-      </w:r>
-      <w:r>
-        <w:rPr>
-          <w:rFonts w:cstheme="minorHAnsi"/>
-          <w:sz w:val="28"/>
-          <w:szCs w:val="28"/>
-        </w:rPr>
-        <w:t>ot on the MSX-C</w:t>
-      </w:r>
-    </w:p>
-    <w:p>
-      <w:pPr>
+        <w:tab/>
+      </w:r>
+      <w:r>
+        <w:rPr>
+          <w:rFonts w:cstheme="minorHAnsi"/>
+          <w:sz w:val="28"/>
+          <w:szCs w:val="28"/>
+          <w:u w:val="single"/>
+        </w:rPr>
+        <w:t>The MSX-C will not have inputs for printers or MIDI devices.</w:t>
+      </w:r>
+      <w:r>
+        <w:rPr>
+          <w:rFonts w:cstheme="minorHAnsi"/>
+          <w:sz w:val="28"/>
+          <w:szCs w:val="28"/>
+        </w:rPr>
+        <w:t xml:space="preserve">  The MSX-C</w:t>
+      </w:r>
+      <w:r>
+        <w:rPr>
+          <w:rFonts w:cstheme="minorHAnsi"/>
+          <w:sz w:val="28"/>
+          <w:szCs w:val="28"/>
+        </w:rPr>
+        <w:t>, like most MSX computers,</w:t>
+      </w:r>
+      <w:r>
+        <w:rPr>
+          <w:rFonts w:cstheme="minorHAnsi"/>
+          <w:sz w:val="28"/>
+          <w:szCs w:val="28"/>
+        </w:rPr>
+        <w:t xml:space="preserve"> </w:t>
+      </w:r>
+      <w:proofErr w:type="gramStart"/>
+      <w:r>
+        <w:rPr>
+          <w:rFonts w:cstheme="minorHAnsi"/>
+          <w:sz w:val="28"/>
+          <w:szCs w:val="28"/>
+        </w:rPr>
+        <w:t xml:space="preserve">is </w:t>
+      </w:r>
+      <w:r>
+        <w:rPr>
+          <w:rFonts w:cstheme="minorHAnsi"/>
+          <w:sz w:val="28"/>
+          <w:szCs w:val="28"/>
+        </w:rPr>
+        <w:t>marketed</w:t>
+      </w:r>
+      <w:proofErr w:type="gramEnd"/>
+      <w:r>
+        <w:rPr>
+          <w:rFonts w:cstheme="minorHAnsi"/>
+          <w:sz w:val="28"/>
+          <w:szCs w:val="28"/>
+        </w:rPr>
+        <w:t xml:space="preserve"> for playing games</w:t>
+      </w:r>
+      <w:r>
+        <w:rPr>
+          <w:rFonts w:cstheme="minorHAnsi"/>
+          <w:sz w:val="28"/>
+          <w:szCs w:val="28"/>
+        </w:rPr>
+        <w:t>, but the computer aspect is necessary to a point.  Dot-matrix printers were an obvious computer accessory of</w:t>
+      </w:r>
+      <w:r>
+        <w:rPr>
+          <w:rFonts w:cstheme="minorHAnsi"/>
+          <w:sz w:val="28"/>
+          <w:szCs w:val="28"/>
+        </w:rPr>
+        <w:t xml:space="preserve"> the time, and MIDI devices are</w:t>
+      </w:r>
+      <w:r>
+        <w:rPr>
+          <w:rFonts w:cstheme="minorHAnsi"/>
+          <w:sz w:val="28"/>
+          <w:szCs w:val="28"/>
+        </w:rPr>
+        <w:t xml:space="preserve"> optional features for a nic</w:t>
+      </w:r>
+      <w:r>
+        <w:rPr>
+          <w:rFonts w:cstheme="minorHAnsi"/>
+          <w:sz w:val="28"/>
+          <w:szCs w:val="28"/>
+        </w:rPr>
+        <w:t>he market.  Both are</w:t>
+      </w:r>
+      <w:r>
+        <w:rPr>
+          <w:rFonts w:cstheme="minorHAnsi"/>
+          <w:sz w:val="28"/>
+          <w:szCs w:val="28"/>
+        </w:rPr>
+        <w:t xml:space="preserve"> features that </w:t>
+      </w:r>
+      <w:proofErr w:type="gramStart"/>
+      <w:r>
+        <w:rPr>
+          <w:rFonts w:cstheme="minorHAnsi"/>
+          <w:sz w:val="28"/>
+          <w:szCs w:val="28"/>
+        </w:rPr>
+        <w:t>will rarely be utilized</w:t>
+      </w:r>
+      <w:proofErr w:type="gramEnd"/>
+      <w:r>
+        <w:rPr>
+          <w:rFonts w:cstheme="minorHAnsi"/>
+          <w:sz w:val="28"/>
+          <w:szCs w:val="28"/>
+        </w:rPr>
+        <w:t xml:space="preserve"> by users, especially those looking to simply play games on the platform.</w:t>
+      </w:r>
+      <w:r>
+        <w:rPr>
+          <w:rFonts w:cstheme="minorHAnsi"/>
+          <w:sz w:val="28"/>
+          <w:szCs w:val="28"/>
+        </w:rPr>
+        <w:t xml:space="preserve">  It may be feasible to add a wireless printing feature, but the complexity and expense of programming a bespoke protocol to convert </w:t>
+      </w:r>
+      <w:r>
+        <w:rPr>
+          <w:rFonts w:cstheme="minorHAnsi"/>
+          <w:sz w:val="28"/>
+          <w:szCs w:val="28"/>
+        </w:rPr>
+        <w:t>MSX standard</w:t>
+      </w:r>
+      <w:r>
+        <w:rPr>
+          <w:rFonts w:cstheme="minorHAnsi"/>
+          <w:sz w:val="28"/>
+          <w:szCs w:val="28"/>
+        </w:rPr>
+        <w:t xml:space="preserve"> printer signals to a signal that </w:t>
+      </w:r>
+      <w:proofErr w:type="gramStart"/>
+      <w:r>
+        <w:rPr>
+          <w:rFonts w:cstheme="minorHAnsi"/>
+          <w:sz w:val="28"/>
+          <w:szCs w:val="28"/>
+        </w:rPr>
+        <w:t>can be sent</w:t>
+      </w:r>
+      <w:proofErr w:type="gramEnd"/>
+      <w:r>
+        <w:rPr>
+          <w:rFonts w:cstheme="minorHAnsi"/>
+          <w:sz w:val="28"/>
+          <w:szCs w:val="28"/>
+        </w:rPr>
+        <w:t xml:space="preserve"> to a modern-day printer must be considered carefully.</w:t>
+      </w:r>
+    </w:p>
+    <w:p>
+      <w:pPr>
+        <w:rPr>
+          <w:rFonts w:cstheme="minorHAnsi"/>
+          <w:sz w:val="28"/>
+          <w:szCs w:val="28"/>
+        </w:rPr>
+      </w:pPr>
+    </w:p>
+    <w:p>
+      <w:pPr>
+        <w:rPr>
+          <w:rFonts w:cstheme="minorHAnsi"/>
+          <w:sz w:val="28"/>
+          <w:szCs w:val="28"/>
+        </w:rPr>
+      </w:pPr>
+    </w:p>
+    <w:p>
+      <w:pPr>
+        <w:rPr>
+          <w:rFonts w:cstheme="minorHAnsi"/>
+          <w:sz w:val="28"/>
+          <w:szCs w:val="28"/>
+        </w:rPr>
+      </w:pPr>
+    </w:p>
+    <w:p>
+      <w:pPr>
+        <w:rPr>
+          <w:rFonts w:cstheme="minorHAnsi"/>
+          <w:sz w:val="28"/>
+          <w:szCs w:val="28"/>
+        </w:rPr>
+      </w:pPr>
+    </w:p>
+    <w:p>
+      <w:pPr>
+        <w:rPr>
+          <w:rFonts w:cstheme="minorHAnsi"/>
+          <w:sz w:val="28"/>
+          <w:szCs w:val="28"/>
+        </w:rPr>
+      </w:pPr>
+    </w:p>
+    <w:p>
+      <w:pPr>
+        <w:rPr>
+          <w:rFonts w:cstheme="minorHAnsi"/>
+          <w:sz w:val="28"/>
+          <w:szCs w:val="28"/>
+        </w:rPr>
+      </w:pPr>
+    </w:p>
+    <w:p>
+      <w:pPr>
+        <w:rPr>
+          <w:rFonts w:cstheme="minorHAnsi"/>
+          <w:sz w:val="28"/>
+          <w:szCs w:val="28"/>
+        </w:rPr>
+      </w:pPr>
+    </w:p>
+    <w:p>
+      <w:pPr>
+        <w:rPr>
+          <w:rFonts w:cstheme="minorHAnsi"/>
+          <w:sz w:val="28"/>
+          <w:szCs w:val="28"/>
+        </w:rPr>
+      </w:pPr>
+    </w:p>
+    <w:p>
+      <w:pPr>
+        <w:rPr>
+          <w:rFonts w:cstheme="minorHAnsi"/>
+          <w:sz w:val="28"/>
+          <w:szCs w:val="28"/>
+        </w:rPr>
+      </w:pPr>
+    </w:p>
+    <w:p>
+      <w:pPr>
+        <w:rPr>
+          <w:rFonts w:cstheme="minorHAnsi"/>
+          <w:sz w:val="28"/>
+          <w:szCs w:val="28"/>
+        </w:rPr>
+      </w:pPr>
+    </w:p>
+    <w:p>
+      <w:pPr>
+        <w:rPr>
+          <w:rFonts w:cstheme="minorHAnsi"/>
+          <w:sz w:val="28"/>
+          <w:szCs w:val="28"/>
+        </w:rPr>
+      </w:pPr>
+    </w:p>
+    <w:p>
+      <w:pPr>
+        <w:rPr>
+          <w:rFonts w:cstheme="minorHAnsi"/>
+          <w:sz w:val="28"/>
+          <w:szCs w:val="28"/>
+        </w:rPr>
+      </w:pPr>
+    </w:p>
+    <w:p>
+      <w:pPr>
+        <w:rPr>
+          <w:rFonts w:cstheme="minorHAnsi"/>
+          <w:sz w:val="28"/>
+          <w:szCs w:val="28"/>
+        </w:rPr>
+      </w:pPr>
+    </w:p>
+    <w:p>
+      <w:pPr>
+        <w:rPr>
+          <w:rFonts w:cstheme="minorHAnsi"/>
+          <w:sz w:val="28"/>
+          <w:szCs w:val="28"/>
+        </w:rPr>
+      </w:pPr>
+    </w:p>
+    <w:p>
+      <w:pPr>
+        <w:rPr>
+          <w:rFonts w:cstheme="minorHAnsi"/>
+          <w:sz w:val="28"/>
+          <w:szCs w:val="28"/>
+        </w:rPr>
+      </w:pPr>
+    </w:p>
+    <w:p>
+      <w:pPr>
+        <w:rPr>
+          <w:rFonts w:cstheme="minorHAnsi"/>
+          <w:sz w:val="28"/>
+          <w:szCs w:val="28"/>
+        </w:rPr>
+      </w:pPr>
+    </w:p>
+    <w:p>
+      <w:pPr>
+        <w:rPr>
+          <w:rFonts w:cstheme="minorHAnsi"/>
+          <w:sz w:val="28"/>
+          <w:szCs w:val="28"/>
+        </w:rPr>
+      </w:pPr>
+    </w:p>
+    <w:p>
+      <w:pPr>
+        <w:rPr>
+          <w:rFonts w:cstheme="minorHAnsi"/>
+          <w:sz w:val="28"/>
+          <w:szCs w:val="28"/>
+        </w:rPr>
+      </w:pPr>
+    </w:p>
+    <w:p>
+      <w:pPr>
+        <w:rPr>
+          <w:rFonts w:cstheme="minorHAnsi"/>
+          <w:sz w:val="28"/>
+          <w:szCs w:val="28"/>
+        </w:rPr>
+      </w:pPr>
+    </w:p>
+    <w:p>
+      <w:pPr>
+        <w:rPr>
+          <w:rFonts w:cstheme="minorHAnsi"/>
+          <w:sz w:val="28"/>
+          <w:szCs w:val="28"/>
+        </w:rPr>
+      </w:pPr>
+    </w:p>
+    <w:p>
+      <w:pPr>
+        <w:jc w:val="center"/>
+        <w:rPr>
+          <w:rFonts w:cstheme="minorHAnsi"/>
+          <w:sz w:val="28"/>
+          <w:szCs w:val="28"/>
+        </w:rPr>
+      </w:pPr>
+      <w:r>
+        <w:rPr>
+          <w:rFonts w:cstheme="minorHAnsi"/>
+          <w:sz w:val="28"/>
+          <w:szCs w:val="28"/>
+        </w:rPr>
+        <w:t>Hardware and Packaging Requirements</w:t>
+      </w:r>
+    </w:p>
+    <w:p>
+      <w:pPr>
+        <w:jc w:val="center"/>
         <w:rPr>
           <w:rFonts w:cstheme="minorHAnsi"/>
           <w:sz w:val="28"/>
@@ -9793,7 +10650,7 @@
           <w:sz w:val="28"/>
           <w:szCs w:val="28"/>
         </w:rPr>
-        <w:t xml:space="preserve">The MSX-C </w:t>
+        <w:t xml:space="preserve">Power output for the entire machine must supply appropriate voltages for the components, including +5V, +12V, and -12V for the cartridge slots.  Current supply for the cartridge slots should be at least 1000mA, as cartridges that allow for additional accessories </w:t>
       </w:r>
       <w:proofErr w:type="gramStart"/>
       <w:r>
@@ -9802,7 +10659,7 @@
           <w:sz w:val="28"/>
           <w:szCs w:val="28"/>
         </w:rPr>
-        <w:t>is meant</w:t>
+        <w:t>like</w:t>
       </w:r>
       <w:proofErr w:type="gramEnd"/>
       <w:r>
@@ -9811,47 +10668,31 @@
           <w:sz w:val="28"/>
           <w:szCs w:val="28"/>
         </w:rPr>
-        <w:t xml:space="preserve"> to be an affordable retro computer for today’s video game and computing market.  Because the MSX specification itself is decades old, features of that time are obsolete by today’</w:t>
-      </w:r>
-      <w:r>
-        <w:rPr>
-          <w:rFonts w:cstheme="minorHAnsi"/>
-          <w:sz w:val="28"/>
-          <w:szCs w:val="28"/>
-        </w:rPr>
-        <w:t>s comparison.  Most of these</w:t>
-      </w:r>
-      <w:r>
-        <w:rPr>
-          <w:rFonts w:cstheme="minorHAnsi"/>
-          <w:sz w:val="28"/>
-          <w:szCs w:val="28"/>
-        </w:rPr>
-        <w:t xml:space="preserve"> features a</w:t>
-      </w:r>
-      <w:r>
-        <w:rPr>
-          <w:rFonts w:cstheme="minorHAnsi"/>
-          <w:sz w:val="28"/>
-          <w:szCs w:val="28"/>
-        </w:rPr>
-        <w:t>re a</w:t>
-      </w:r>
-      <w:r>
-        <w:rPr>
-          <w:rFonts w:cstheme="minorHAnsi"/>
-          <w:sz w:val="28"/>
-          <w:szCs w:val="28"/>
-        </w:rPr>
-        <w:t xml:space="preserve"> necessary </w:t>
-      </w:r>
-      <w:r>
-        <w:rPr>
-          <w:rFonts w:cstheme="minorHAnsi"/>
-          <w:sz w:val="28"/>
-          <w:szCs w:val="28"/>
-        </w:rPr>
-        <w:t xml:space="preserve">novelty as a retro computer, such as sound and video.  Other features, however, </w:t>
+        <w:t xml:space="preserve"> floppy drives would</w:t>
+      </w:r>
+      <w:r>
+        <w:rPr>
+          <w:rFonts w:cstheme="minorHAnsi"/>
+          <w:sz w:val="28"/>
+          <w:szCs w:val="28"/>
+        </w:rPr>
+        <w:t xml:space="preserve"> obviously</w:t>
+      </w:r>
+      <w:r>
+        <w:rPr>
+          <w:rFonts w:cstheme="minorHAnsi"/>
+          <w:sz w:val="28"/>
+          <w:szCs w:val="28"/>
+        </w:rPr>
+        <w:t xml:space="preserve"> require more power.</w:t>
+      </w:r>
+      <w:r>
+        <w:rPr>
+          <w:rFonts w:cstheme="minorHAnsi"/>
+          <w:sz w:val="28"/>
+          <w:szCs w:val="28"/>
+        </w:rPr>
+        <w:t xml:space="preserve">  For safety from a short, a resettable fuse rated for over 1500mA </w:t>
       </w:r>
       <w:proofErr w:type="gramStart"/>
       <w:r>
@@ -9860,7 +10701,7 @@
           <w:sz w:val="28"/>
           <w:szCs w:val="28"/>
         </w:rPr>
-        <w:t>can be removed</w:t>
+        <w:t>should be installed</w:t>
       </w:r>
       <w:proofErr w:type="gramEnd"/>
       <w:r>
@@ -9869,7 +10710,7 @@
           <w:sz w:val="28"/>
           <w:szCs w:val="28"/>
         </w:rPr>
-        <w:t xml:space="preserve"> without altering the experience.  In fact, to keep the costs down, both to produce and to sell the MSX-C, the following features included in the original MSX specification </w:t>
+        <w:t xml:space="preserve"> for the whole machine.  A lower-rating resettable fuse for both cartridge slots </w:t>
       </w:r>
       <w:proofErr w:type="gramStart"/>
       <w:r>
@@ -9878,7 +10719,7 @@
           <w:sz w:val="28"/>
           <w:szCs w:val="28"/>
         </w:rPr>
-        <w:t>are excluded</w:t>
+        <w:t>could be added</w:t>
       </w:r>
       <w:proofErr w:type="gramEnd"/>
       <w:r>
@@ -9887,23 +10728,55 @@
           <w:sz w:val="28"/>
           <w:szCs w:val="28"/>
         </w:rPr>
-        <w:t xml:space="preserve"> fr</w:t>
-      </w:r>
-      <w:r>
-        <w:rPr>
-          <w:rFonts w:cstheme="minorHAnsi"/>
-          <w:sz w:val="28"/>
-          <w:szCs w:val="28"/>
-        </w:rPr>
-        <w:t>om</w:t>
-      </w:r>
-      <w:r>
-        <w:rPr>
-          <w:rFonts w:cstheme="minorHAnsi"/>
-          <w:sz w:val="28"/>
-          <w:szCs w:val="28"/>
-        </w:rPr>
-        <w:t xml:space="preserve"> this platform.  </w:t>
+        <w:t xml:space="preserve"> as well.  All amp</w:t>
+      </w:r>
+      <w:r>
+        <w:rPr>
+          <w:rFonts w:cstheme="minorHAnsi"/>
+          <w:sz w:val="28"/>
+          <w:szCs w:val="28"/>
+        </w:rPr>
+        <w:t>erage ratings are suggestions,</w:t>
+      </w:r>
+      <w:r>
+        <w:rPr>
+          <w:rFonts w:cstheme="minorHAnsi"/>
+          <w:sz w:val="28"/>
+          <w:szCs w:val="28"/>
+        </w:rPr>
+        <w:t xml:space="preserve"> and </w:t>
+      </w:r>
+      <w:r>
+        <w:rPr>
+          <w:rFonts w:cstheme="minorHAnsi"/>
+          <w:sz w:val="28"/>
+          <w:szCs w:val="28"/>
+        </w:rPr>
+        <w:t xml:space="preserve">are </w:t>
+      </w:r>
+      <w:r>
+        <w:rPr>
+          <w:rFonts w:cstheme="minorHAnsi"/>
+          <w:sz w:val="28"/>
+          <w:szCs w:val="28"/>
+        </w:rPr>
+        <w:t xml:space="preserve">open to discussion.  A barrel plug is a recommended connection for </w:t>
+      </w:r>
+      <w:r>
+        <w:rPr>
+          <w:rFonts w:cstheme="minorHAnsi"/>
+          <w:sz w:val="28"/>
+          <w:szCs w:val="28"/>
+        </w:rPr>
+        <w:t>power.  An AC adapto</w:t>
+      </w:r>
+      <w:r>
+        <w:rPr>
+          <w:rFonts w:cstheme="minorHAnsi"/>
+          <w:sz w:val="28"/>
+          <w:szCs w:val="28"/>
+        </w:rPr>
+        <w:t>r must be included in packaging.</w:t>
       </w:r>
     </w:p>
     <w:p>
@@ -9920,9 +10793,8 @@
           <w:rFonts w:cstheme="minorHAnsi"/>
           <w:sz w:val="28"/>
           <w:szCs w:val="28"/>
-          <w:u w:val="single"/>
-        </w:rPr>
-        <w:t xml:space="preserve">The MSX-C </w:t>
+        </w:rPr>
+        <w:t xml:space="preserve">Dimensions of the computer itself play a part in the costs of shipping, especially in bulk.  Still, the computer </w:t>
       </w:r>
       <w:proofErr w:type="gramStart"/>
       <w:r>
@@ -9930,9 +10802,16 @@
           <w:rFonts w:cstheme="minorHAnsi"/>
           <w:sz w:val="28"/>
           <w:szCs w:val="28"/>
-          <w:u w:val="single"/>
-        </w:rPr>
-        <w:t>is not planned</w:t>
+        </w:rPr>
+        <w:t>should be s</w:t>
+      </w:r>
+      <w:r>
+        <w:rPr>
+          <w:rFonts w:cstheme="minorHAnsi"/>
+          <w:sz w:val="28"/>
+          <w:szCs w:val="28"/>
+        </w:rPr>
+        <w:t>ized</w:t>
       </w:r>
       <w:proofErr w:type="gramEnd"/>
       <w:r>
@@ -9940,17 +10819,72 @@
           <w:rFonts w:cstheme="minorHAnsi"/>
           <w:sz w:val="28"/>
           <w:szCs w:val="28"/>
-          <w:u w:val="single"/>
-        </w:rPr>
-        <w:t xml:space="preserve"> to output analog audio and video through RCA.</w:t>
-      </w:r>
-      <w:r>
-        <w:rPr>
-          <w:rFonts w:cstheme="minorHAnsi"/>
-          <w:sz w:val="28"/>
-          <w:szCs w:val="28"/>
-        </w:rPr>
-        <w:t xml:space="preserve">  HDMI is the sole planned output for both audio and video, as the MSX-C </w:t>
+        </w:rPr>
+        <w:t xml:space="preserve"> to be sturdy, with the wid</w:t>
+      </w:r>
+      <w:r>
+        <w:rPr>
+          <w:rFonts w:cstheme="minorHAnsi"/>
+          <w:sz w:val="28"/>
+          <w:szCs w:val="28"/>
+        </w:rPr>
+        <w:t>th to hold a keyboard, and the length to accommodate the two cartridge slots.</w:t>
+      </w:r>
+      <w:r>
+        <w:rPr>
+          <w:rFonts w:cstheme="minorHAnsi"/>
+          <w:sz w:val="28"/>
+          <w:szCs w:val="28"/>
+        </w:rPr>
+        <w:t xml:space="preserve">  F</w:t>
+      </w:r>
+      <w:r>
+        <w:rPr>
+          <w:rFonts w:cstheme="minorHAnsi"/>
+          <w:sz w:val="28"/>
+          <w:szCs w:val="28"/>
+        </w:rPr>
+        <w:t xml:space="preserve">or mass production, the case should </w:t>
+      </w:r>
+      <w:r>
+        <w:rPr>
+          <w:rFonts w:cstheme="minorHAnsi"/>
+          <w:sz w:val="28"/>
+          <w:szCs w:val="28"/>
+        </w:rPr>
+        <w:t xml:space="preserve">ideally </w:t>
+      </w:r>
+      <w:r>
+        <w:rPr>
+          <w:rFonts w:cstheme="minorHAnsi"/>
+          <w:sz w:val="28"/>
+          <w:szCs w:val="28"/>
+        </w:rPr>
+        <w:t>be injection-molded plastic, with columns attached to the top panel to secure the case</w:t>
+      </w:r>
+      <w:r>
+        <w:rPr>
+          <w:rFonts w:cstheme="minorHAnsi"/>
+          <w:sz w:val="28"/>
+          <w:szCs w:val="28"/>
+        </w:rPr>
+        <w:t xml:space="preserve"> from the bottom</w:t>
+      </w:r>
+      <w:r>
+        <w:rPr>
+          <w:rFonts w:cstheme="minorHAnsi"/>
+          <w:sz w:val="28"/>
+          <w:szCs w:val="28"/>
+        </w:rPr>
+        <w:t xml:space="preserve"> with shorter screws.  Alternatively, a 3D-printed case would suffice, but such a design should include a way to fasten the case with only screws.  Dust covers </w:t>
+      </w:r>
+      <w:r>
+        <w:rPr>
+          <w:rFonts w:cstheme="minorHAnsi"/>
+          <w:sz w:val="28"/>
+          <w:szCs w:val="28"/>
+        </w:rPr>
+        <w:t xml:space="preserve">for the slots </w:t>
       </w:r>
       <w:proofErr w:type="gramStart"/>
       <w:r>
@@ -9959,7 +10893,7 @@
           <w:sz w:val="28"/>
           <w:szCs w:val="28"/>
         </w:rPr>
-        <w:t>is meant to be marketed</w:t>
+        <w:t>are recommended</w:t>
       </w:r>
       <w:proofErr w:type="gramEnd"/>
       <w:r>
@@ -9968,65 +10902,177 @@
           <w:sz w:val="28"/>
           <w:szCs w:val="28"/>
         </w:rPr>
-        <w:t xml:space="preserve"> towards a similar base as computers and video game consoles.  This market would typically have a monitor with HDMI input.  While analog video and audio can make for a more authentic experience, getting the best quality video is also important.  HDMI is a practical solution for this purpose.  Analog outputs</w:t>
-      </w:r>
-      <w:r>
-        <w:rPr>
-          <w:rFonts w:cstheme="minorHAnsi"/>
-          <w:sz w:val="28"/>
-          <w:szCs w:val="28"/>
-        </w:rPr>
-        <w:t>, such as composite, S-Video, and especially</w:t>
-      </w:r>
-      <w:r>
-        <w:rPr>
-          <w:rFonts w:cstheme="minorHAnsi"/>
-          <w:sz w:val="28"/>
-          <w:szCs w:val="28"/>
-        </w:rPr>
-        <w:t xml:space="preserve"> RGB, are the purview of a more enthusiast user base, </w:t>
-      </w:r>
-      <w:r>
-        <w:rPr>
-          <w:rFonts w:cstheme="minorHAnsi"/>
-          <w:sz w:val="28"/>
-          <w:szCs w:val="28"/>
-        </w:rPr>
-        <w:t xml:space="preserve">who are </w:t>
-      </w:r>
-      <w:r>
-        <w:rPr>
-          <w:rFonts w:cstheme="minorHAnsi"/>
-          <w:sz w:val="28"/>
-          <w:szCs w:val="28"/>
-        </w:rPr>
-        <w:t>likely to spend more money on more faithful hardware.</w:t>
-      </w:r>
-    </w:p>
-    <w:p>
-      <w:pPr>
-        <w:rPr>
-          <w:rFonts w:cstheme="minorHAnsi"/>
-          <w:sz w:val="28"/>
-          <w:szCs w:val="28"/>
-        </w:rPr>
-      </w:pPr>
-      <w:r>
-        <w:rPr>
-          <w:rFonts w:cstheme="minorHAnsi"/>
-          <w:sz w:val="28"/>
-          <w:szCs w:val="28"/>
-        </w:rPr>
-        <w:tab/>
-      </w:r>
-      <w:r>
-        <w:rPr>
-          <w:rFonts w:cstheme="minorHAnsi"/>
-          <w:sz w:val="28"/>
-          <w:szCs w:val="28"/>
-          <w:u w:val="single"/>
-        </w:rPr>
-        <w:t xml:space="preserve">Implementations of older storage media, such as cassette and floppy disk, </w:t>
+        <w:t>.</w:t>
+      </w:r>
+      <w:r>
+        <w:rPr>
+          <w:rFonts w:cstheme="minorHAnsi"/>
+          <w:sz w:val="28"/>
+          <w:szCs w:val="28"/>
+        </w:rPr>
+        <w:t xml:space="preserve">  There must also be a way for the user to access the RTC battery without removing the casing.</w:t>
+      </w:r>
+    </w:p>
+    <w:p>
+      <w:pPr>
+        <w:ind w:firstLine="720"/>
+        <w:rPr>
+          <w:rFonts w:cstheme="minorHAnsi"/>
+          <w:sz w:val="28"/>
+          <w:szCs w:val="28"/>
+        </w:rPr>
+      </w:pPr>
+      <w:r>
+        <w:rPr>
+          <w:rFonts w:cstheme="minorHAnsi"/>
+          <w:sz w:val="28"/>
+          <w:szCs w:val="28"/>
+        </w:rPr>
+        <w:t>LED indicators for power</w:t>
+      </w:r>
+      <w:r>
+        <w:rPr>
+          <w:rFonts w:cstheme="minorHAnsi"/>
+          <w:sz w:val="28"/>
+          <w:szCs w:val="28"/>
+        </w:rPr>
+        <w:t>,</w:t>
+      </w:r>
+      <w:r>
+        <w:rPr>
+          <w:rFonts w:cstheme="minorHAnsi"/>
+          <w:sz w:val="28"/>
+          <w:szCs w:val="28"/>
+        </w:rPr>
+        <w:t xml:space="preserve"> gamepad connections</w:t>
+      </w:r>
+      <w:r>
+        <w:rPr>
+          <w:rFonts w:cstheme="minorHAnsi"/>
+          <w:sz w:val="28"/>
+          <w:szCs w:val="28"/>
+        </w:rPr>
+        <w:t>, and the caps lock and kana keys</w:t>
+      </w:r>
+      <w:r>
+        <w:rPr>
+          <w:rFonts w:cstheme="minorHAnsi"/>
+          <w:sz w:val="28"/>
+          <w:szCs w:val="28"/>
+        </w:rPr>
+        <w:t xml:space="preserve"> are required</w:t>
+      </w:r>
+      <w:r>
+        <w:rPr>
+          <w:rFonts w:cstheme="minorHAnsi"/>
+          <w:sz w:val="28"/>
+          <w:szCs w:val="28"/>
+        </w:rPr>
+        <w:t xml:space="preserve">, and all LED indicators must be low intensity so they would not distract or irritate the user.  Additional </w:t>
+      </w:r>
+      <w:r>
+        <w:rPr>
+          <w:rFonts w:cstheme="minorHAnsi"/>
+          <w:sz w:val="28"/>
+          <w:szCs w:val="28"/>
+        </w:rPr>
+        <w:t>switches</w:t>
+      </w:r>
+      <w:r>
+        <w:rPr>
+          <w:rFonts w:cstheme="minorHAnsi"/>
+          <w:sz w:val="28"/>
+          <w:szCs w:val="28"/>
+        </w:rPr>
+        <w:t xml:space="preserve"> must include power and reset.</w:t>
+      </w:r>
+      <w:r>
+        <w:rPr>
+          <w:rFonts w:cstheme="minorHAnsi"/>
+          <w:sz w:val="28"/>
+          <w:szCs w:val="28"/>
+        </w:rPr>
+        <w:t xml:space="preserve">  The reset switch</w:t>
+      </w:r>
+      <w:r>
+        <w:rPr>
+          <w:rFonts w:cstheme="minorHAnsi"/>
+          <w:sz w:val="28"/>
+          <w:szCs w:val="28"/>
+        </w:rPr>
+        <w:t xml:space="preserve"> must be </w:t>
+      </w:r>
+      <w:r>
+        <w:rPr>
+          <w:rFonts w:cstheme="minorHAnsi"/>
+          <w:sz w:val="28"/>
+          <w:szCs w:val="28"/>
+        </w:rPr>
+        <w:t xml:space="preserve">a </w:t>
+      </w:r>
+      <w:r>
+        <w:rPr>
+          <w:rFonts w:cstheme="minorHAnsi"/>
+          <w:sz w:val="28"/>
+          <w:szCs w:val="28"/>
+        </w:rPr>
+        <w:t>momentary</w:t>
+      </w:r>
+      <w:r>
+        <w:rPr>
+          <w:rFonts w:cstheme="minorHAnsi"/>
+          <w:sz w:val="28"/>
+          <w:szCs w:val="28"/>
+        </w:rPr>
+        <w:t xml:space="preserve"> push-button switch</w:t>
+      </w:r>
+      <w:r>
+        <w:rPr>
+          <w:rFonts w:cstheme="minorHAnsi"/>
+          <w:sz w:val="28"/>
+          <w:szCs w:val="28"/>
+        </w:rPr>
+        <w:t>, and</w:t>
+      </w:r>
+      <w:r>
+        <w:rPr>
+          <w:rFonts w:cstheme="minorHAnsi"/>
+          <w:sz w:val="28"/>
+          <w:szCs w:val="28"/>
+        </w:rPr>
+        <w:t xml:space="preserve"> must always force</w:t>
+      </w:r>
+      <w:r>
+        <w:rPr>
+          <w:rFonts w:cstheme="minorHAnsi"/>
+          <w:sz w:val="28"/>
+          <w:szCs w:val="28"/>
+        </w:rPr>
+        <w:t xml:space="preserve"> a soft reset that takes the user back to the main menu.  The power </w:t>
+      </w:r>
+      <w:r>
+        <w:rPr>
+          <w:rFonts w:cstheme="minorHAnsi"/>
+          <w:sz w:val="28"/>
+          <w:szCs w:val="28"/>
+        </w:rPr>
+        <w:t xml:space="preserve">switch </w:t>
+      </w:r>
+      <w:r>
+        <w:rPr>
+          <w:rFonts w:cstheme="minorHAnsi"/>
+          <w:sz w:val="28"/>
+          <w:szCs w:val="28"/>
+        </w:rPr>
+        <w:t>may not directly control power to the computer, but rather initiate a sequence that would power on or power off the system safely.</w:t>
+      </w:r>
+      <w:r>
+        <w:rPr>
+          <w:rFonts w:cstheme="minorHAnsi"/>
+          <w:sz w:val="28"/>
+          <w:szCs w:val="28"/>
+        </w:rPr>
+        <w:t xml:space="preserve">  The power and reset switch must be accessible from the top, sides or front of the machine.  The first cartridge slot must be </w:t>
       </w:r>
       <w:proofErr w:type="gramStart"/>
       <w:r>
@@ -10034,9 +11080,8 @@
           <w:rFonts w:cstheme="minorHAnsi"/>
           <w:sz w:val="28"/>
           <w:szCs w:val="28"/>
-          <w:u w:val="single"/>
-        </w:rPr>
-        <w:t>are excluded</w:t>
+        </w:rPr>
+        <w:t>top-loading</w:t>
       </w:r>
       <w:proofErr w:type="gramEnd"/>
       <w:r>
@@ -10044,33 +11089,8 @@
           <w:rFonts w:cstheme="minorHAnsi"/>
           <w:sz w:val="28"/>
           <w:szCs w:val="28"/>
-          <w:u w:val="single"/>
-        </w:rPr>
-        <w:t>.</w:t>
-      </w:r>
-      <w:r>
-        <w:rPr>
-          <w:rFonts w:cstheme="minorHAnsi"/>
-          <w:sz w:val="28"/>
-          <w:szCs w:val="28"/>
-        </w:rPr>
-        <w:t xml:space="preserve">  ROM cartridges that connect to the two slots on the MSX, however, is integra</w:t>
-      </w:r>
-      <w:r>
-        <w:rPr>
-          <w:rFonts w:cstheme="minorHAnsi"/>
-          <w:sz w:val="28"/>
-          <w:szCs w:val="28"/>
-        </w:rPr>
-        <w:t>l to the MSX as a computer, much</w:t>
-      </w:r>
-      <w:r>
-        <w:rPr>
-          <w:rFonts w:cstheme="minorHAnsi"/>
-          <w:sz w:val="28"/>
-          <w:szCs w:val="28"/>
-        </w:rPr>
-        <w:t xml:space="preserve"> like how cartridge slots are integral to retro game consoles.  MSX games are still being independently </w:t>
+        </w:rPr>
+        <w:t xml:space="preserve">.  The second cartridge slot must </w:t>
       </w:r>
       <w:proofErr w:type="gramStart"/>
       <w:r>
@@ -10079,15 +11099,7 @@
           <w:sz w:val="28"/>
           <w:szCs w:val="28"/>
         </w:rPr>
-        <w:t>m</w:t>
-      </w:r>
-      <w:r>
-        <w:rPr>
-          <w:rFonts w:cstheme="minorHAnsi"/>
-          <w:sz w:val="28"/>
-          <w:szCs w:val="28"/>
-        </w:rPr>
-        <w:t>ade</w:t>
+        <w:t>either be</w:t>
       </w:r>
       <w:proofErr w:type="gramEnd"/>
       <w:r>
@@ -10096,31 +11108,16 @@
           <w:sz w:val="28"/>
           <w:szCs w:val="28"/>
         </w:rPr>
-        <w:t xml:space="preserve"> and sold in cartridge</w:t>
-      </w:r>
-      <w:r>
-        <w:rPr>
-          <w:rFonts w:cstheme="minorHAnsi"/>
-          <w:sz w:val="28"/>
-          <w:szCs w:val="28"/>
-        </w:rPr>
-        <w:t xml:space="preserve"> form, and users who own MSX cartridges should be able to use them on the MSX-C.  Cassettes and floppy disks are options, and players who have games in such media are likely to own an MSX that runs them.  For users who insist on using cartridges or floppy disks, it would be better to acquire a</w:t>
-      </w:r>
-      <w:r>
-        <w:rPr>
-          <w:rFonts w:cstheme="minorHAnsi"/>
-          <w:sz w:val="28"/>
-          <w:szCs w:val="28"/>
-        </w:rPr>
-        <w:t>n adaptor</w:t>
-      </w:r>
-      <w:r>
-        <w:rPr>
-          <w:rFonts w:cstheme="minorHAnsi"/>
-          <w:sz w:val="28"/>
-          <w:szCs w:val="28"/>
-        </w:rPr>
-        <w:t xml:space="preserve"> cartridge that has inputs for them.  </w:t>
+        <w:t xml:space="preserve"> top-loading or rear-loading, but never positioned closer to the front than the first cartridge slot.  </w:t>
+      </w:r>
+      <w:r>
+        <w:rPr>
+          <w:rFonts w:cstheme="minorHAnsi"/>
+          <w:sz w:val="28"/>
+          <w:szCs w:val="28"/>
+        </w:rPr>
+        <w:lastRenderedPageBreak/>
+        <w:t xml:space="preserve">If gamepads are wired, connections must be from the front or the sides, and must be labeled A and B (or </w:t>
       </w:r>
       <w:proofErr w:type="gramStart"/>
       <w:r>
@@ -10129,897 +11126,16 @@
           <w:sz w:val="28"/>
           <w:szCs w:val="28"/>
         </w:rPr>
-        <w:t>Most users for the MSX-C would be able to acquire software and games either digitally or as a cartridge, so implementing inputs that may mostly go unused by many users is not worth the expense.</w:t>
+        <w:t>1</w:t>
       </w:r>
       <w:proofErr w:type="gramEnd"/>
-    </w:p>
-    <w:p>
-      <w:pPr>
-        <w:rPr>
-          <w:rFonts w:cstheme="minorHAnsi"/>
-          <w:sz w:val="28"/>
-          <w:szCs w:val="28"/>
-        </w:rPr>
-      </w:pPr>
-      <w:r>
-        <w:rPr>
-          <w:rFonts w:cstheme="minorHAnsi"/>
-          <w:sz w:val="28"/>
-          <w:szCs w:val="28"/>
-        </w:rPr>
-        <w:tab/>
-      </w:r>
-      <w:r>
-        <w:rPr>
-          <w:rFonts w:cstheme="minorHAnsi"/>
-          <w:sz w:val="28"/>
-          <w:szCs w:val="28"/>
-          <w:u w:val="single"/>
-        </w:rPr>
-        <w:t>The MSX-C will not have inputs for printers or MIDI devices.</w:t>
-      </w:r>
-      <w:r>
-        <w:rPr>
-          <w:rFonts w:cstheme="minorHAnsi"/>
-          <w:sz w:val="28"/>
-          <w:szCs w:val="28"/>
-        </w:rPr>
-        <w:t xml:space="preserve">  The MSX-C</w:t>
-      </w:r>
-      <w:r>
-        <w:rPr>
-          <w:rFonts w:cstheme="minorHAnsi"/>
-          <w:sz w:val="28"/>
-          <w:szCs w:val="28"/>
-        </w:rPr>
-        <w:t>, like most MSX computers,</w:t>
-      </w:r>
-      <w:r>
-        <w:rPr>
-          <w:rFonts w:cstheme="minorHAnsi"/>
-          <w:sz w:val="28"/>
-          <w:szCs w:val="28"/>
-        </w:rPr>
-        <w:t xml:space="preserve"> </w:t>
-      </w:r>
-      <w:proofErr w:type="gramStart"/>
-      <w:r>
-        <w:rPr>
-          <w:rFonts w:cstheme="minorHAnsi"/>
-          <w:sz w:val="28"/>
-          <w:szCs w:val="28"/>
-        </w:rPr>
-        <w:t>is mostly used</w:t>
-      </w:r>
-      <w:proofErr w:type="gramEnd"/>
-      <w:r>
-        <w:rPr>
-          <w:rFonts w:cstheme="minorHAnsi"/>
-          <w:sz w:val="28"/>
-          <w:szCs w:val="28"/>
-        </w:rPr>
-        <w:t xml:space="preserve"> for playing games</w:t>
-      </w:r>
-      <w:r>
-        <w:rPr>
-          <w:rFonts w:cstheme="minorHAnsi"/>
-          <w:sz w:val="28"/>
-          <w:szCs w:val="28"/>
-        </w:rPr>
-        <w:t xml:space="preserve">, but the computer aspect is necessary to a point.  Dot-matrix printers were an obvious computer </w:t>
-      </w:r>
-      <w:r>
-        <w:rPr>
-          <w:rFonts w:cstheme="minorHAnsi"/>
-          <w:sz w:val="28"/>
-          <w:szCs w:val="28"/>
-        </w:rPr>
-        <w:lastRenderedPageBreak/>
-        <w:t>accessory of</w:t>
-      </w:r>
-      <w:r>
-        <w:rPr>
-          <w:rFonts w:cstheme="minorHAnsi"/>
-          <w:sz w:val="28"/>
-          <w:szCs w:val="28"/>
-        </w:rPr>
-        <w:t xml:space="preserve"> the time, and MIDI devices are</w:t>
-      </w:r>
-      <w:r>
-        <w:rPr>
-          <w:rFonts w:cstheme="minorHAnsi"/>
-          <w:sz w:val="28"/>
-          <w:szCs w:val="28"/>
-        </w:rPr>
-        <w:t xml:space="preserve"> optional features for a nic</w:t>
-      </w:r>
-      <w:r>
-        <w:rPr>
-          <w:rFonts w:cstheme="minorHAnsi"/>
-          <w:sz w:val="28"/>
-          <w:szCs w:val="28"/>
-        </w:rPr>
-        <w:t>he market.  Both are</w:t>
-      </w:r>
-      <w:r>
-        <w:rPr>
-          <w:rFonts w:cstheme="minorHAnsi"/>
-          <w:sz w:val="28"/>
-          <w:szCs w:val="28"/>
-        </w:rPr>
-        <w:t xml:space="preserve"> features that </w:t>
-      </w:r>
-      <w:proofErr w:type="gramStart"/>
-      <w:r>
-        <w:rPr>
-          <w:rFonts w:cstheme="minorHAnsi"/>
-          <w:sz w:val="28"/>
-          <w:szCs w:val="28"/>
-        </w:rPr>
-        <w:t>will rarely be utilized</w:t>
-      </w:r>
-      <w:proofErr w:type="gramEnd"/>
-      <w:r>
-        <w:rPr>
-          <w:rFonts w:cstheme="minorHAnsi"/>
-          <w:sz w:val="28"/>
-          <w:szCs w:val="28"/>
-        </w:rPr>
-        <w:t xml:space="preserve"> by users, especially those looking to simply play games on the platform.</w:t>
-      </w:r>
-      <w:r>
-        <w:rPr>
-          <w:rFonts w:cstheme="minorHAnsi"/>
-          <w:sz w:val="28"/>
-          <w:szCs w:val="28"/>
-        </w:rPr>
-        <w:t xml:space="preserve">  It may be feasible to add a wireless printing feature, but the complexity and expense of programming a bespoke protocol to convert </w:t>
-      </w:r>
-      <w:r>
-        <w:rPr>
-          <w:rFonts w:cstheme="minorHAnsi"/>
-          <w:sz w:val="28"/>
-          <w:szCs w:val="28"/>
-        </w:rPr>
-        <w:t>MSX standard</w:t>
-      </w:r>
-      <w:r>
-        <w:rPr>
-          <w:rFonts w:cstheme="minorHAnsi"/>
-          <w:sz w:val="28"/>
-          <w:szCs w:val="28"/>
-        </w:rPr>
-        <w:t xml:space="preserve"> printer signals to a signal that </w:t>
-      </w:r>
-      <w:proofErr w:type="gramStart"/>
-      <w:r>
-        <w:rPr>
-          <w:rFonts w:cstheme="minorHAnsi"/>
-          <w:sz w:val="28"/>
-          <w:szCs w:val="28"/>
-        </w:rPr>
-        <w:t>can be sent</w:t>
-      </w:r>
-      <w:proofErr w:type="gramEnd"/>
-      <w:r>
-        <w:rPr>
-          <w:rFonts w:cstheme="minorHAnsi"/>
-          <w:sz w:val="28"/>
-          <w:szCs w:val="28"/>
-        </w:rPr>
-        <w:t xml:space="preserve"> to a modern-day printer must be considered carefully.</w:t>
-      </w:r>
-    </w:p>
-    <w:p>
-      <w:pPr>
-        <w:rPr>
-          <w:rFonts w:cstheme="minorHAnsi"/>
-          <w:sz w:val="28"/>
-          <w:szCs w:val="28"/>
-        </w:rPr>
-      </w:pPr>
-    </w:p>
-    <w:p>
-      <w:pPr>
-        <w:rPr>
-          <w:rFonts w:cstheme="minorHAnsi"/>
-          <w:sz w:val="28"/>
-          <w:szCs w:val="28"/>
-        </w:rPr>
-      </w:pPr>
-    </w:p>
-    <w:p>
-      <w:pPr>
-        <w:rPr>
-          <w:rFonts w:cstheme="minorHAnsi"/>
-          <w:sz w:val="28"/>
-          <w:szCs w:val="28"/>
-        </w:rPr>
-      </w:pPr>
-    </w:p>
-    <w:p>
-      <w:pPr>
-        <w:rPr>
-          <w:rFonts w:cstheme="minorHAnsi"/>
-          <w:sz w:val="28"/>
-          <w:szCs w:val="28"/>
-        </w:rPr>
-      </w:pPr>
-    </w:p>
-    <w:p>
-      <w:pPr>
-        <w:rPr>
-          <w:rFonts w:cstheme="minorHAnsi"/>
-          <w:sz w:val="28"/>
-          <w:szCs w:val="28"/>
-        </w:rPr>
-      </w:pPr>
-    </w:p>
-    <w:p>
-      <w:pPr>
-        <w:rPr>
-          <w:rFonts w:cstheme="minorHAnsi"/>
-          <w:sz w:val="28"/>
-          <w:szCs w:val="28"/>
-        </w:rPr>
-      </w:pPr>
-    </w:p>
-    <w:p>
-      <w:pPr>
-        <w:rPr>
-          <w:rFonts w:cstheme="minorHAnsi"/>
-          <w:sz w:val="28"/>
-          <w:szCs w:val="28"/>
-        </w:rPr>
-      </w:pPr>
-    </w:p>
-    <w:p>
-      <w:pPr>
-        <w:rPr>
-          <w:rFonts w:cstheme="minorHAnsi"/>
-          <w:sz w:val="28"/>
-          <w:szCs w:val="28"/>
-        </w:rPr>
-      </w:pPr>
-    </w:p>
-    <w:p>
-      <w:pPr>
-        <w:rPr>
-          <w:rFonts w:cstheme="minorHAnsi"/>
-          <w:sz w:val="28"/>
-          <w:szCs w:val="28"/>
-        </w:rPr>
-      </w:pPr>
-    </w:p>
-    <w:p>
-      <w:pPr>
-        <w:rPr>
-          <w:rFonts w:cstheme="minorHAnsi"/>
-          <w:sz w:val="28"/>
-          <w:szCs w:val="28"/>
-        </w:rPr>
-      </w:pPr>
-    </w:p>
-    <w:p>
-      <w:pPr>
-        <w:rPr>
-          <w:rFonts w:cstheme="minorHAnsi"/>
-          <w:sz w:val="28"/>
-          <w:szCs w:val="28"/>
-        </w:rPr>
-      </w:pPr>
-    </w:p>
-    <w:p>
-      <w:pPr>
-        <w:rPr>
-          <w:rFonts w:cstheme="minorHAnsi"/>
-          <w:sz w:val="28"/>
-          <w:szCs w:val="28"/>
-        </w:rPr>
-      </w:pPr>
-    </w:p>
-    <w:p>
-      <w:pPr>
-        <w:rPr>
-          <w:rFonts w:cstheme="minorHAnsi"/>
-          <w:sz w:val="28"/>
-          <w:szCs w:val="28"/>
-        </w:rPr>
-      </w:pPr>
-    </w:p>
-    <w:p>
-      <w:pPr>
-        <w:rPr>
-          <w:rFonts w:cstheme="minorHAnsi"/>
-          <w:sz w:val="28"/>
-          <w:szCs w:val="28"/>
-        </w:rPr>
-      </w:pPr>
-    </w:p>
-    <w:p>
-      <w:pPr>
-        <w:rPr>
-          <w:rFonts w:cstheme="minorHAnsi"/>
-          <w:sz w:val="28"/>
-          <w:szCs w:val="28"/>
-        </w:rPr>
-      </w:pPr>
-    </w:p>
-    <w:p>
-      <w:pPr>
-        <w:rPr>
-          <w:rFonts w:cstheme="minorHAnsi"/>
-          <w:sz w:val="28"/>
-          <w:szCs w:val="28"/>
-        </w:rPr>
-      </w:pPr>
-    </w:p>
-    <w:p>
-      <w:pPr>
-        <w:rPr>
-          <w:rFonts w:cstheme="minorHAnsi"/>
-          <w:sz w:val="28"/>
-          <w:szCs w:val="28"/>
-        </w:rPr>
-      </w:pPr>
-    </w:p>
-    <w:p>
-      <w:pPr>
-        <w:rPr>
-          <w:rFonts w:cstheme="minorHAnsi"/>
-          <w:sz w:val="28"/>
-          <w:szCs w:val="28"/>
-        </w:rPr>
-      </w:pPr>
-    </w:p>
-    <w:p>
-      <w:pPr>
-        <w:rPr>
-          <w:rFonts w:cstheme="minorHAnsi"/>
-          <w:sz w:val="28"/>
-          <w:szCs w:val="28"/>
-        </w:rPr>
-      </w:pPr>
-    </w:p>
-    <w:p>
-      <w:pPr>
-        <w:rPr>
-          <w:rFonts w:cstheme="minorHAnsi"/>
-          <w:sz w:val="28"/>
-          <w:szCs w:val="28"/>
-        </w:rPr>
-      </w:pPr>
-    </w:p>
-    <w:p>
-      <w:pPr>
-        <w:jc w:val="center"/>
-        <w:rPr>
-          <w:rFonts w:cstheme="minorHAnsi"/>
-          <w:sz w:val="28"/>
-          <w:szCs w:val="28"/>
-        </w:rPr>
-      </w:pPr>
-      <w:r>
-        <w:rPr>
-          <w:rFonts w:cstheme="minorHAnsi"/>
-          <w:sz w:val="28"/>
-          <w:szCs w:val="28"/>
-        </w:rPr>
-        <w:lastRenderedPageBreak/>
-        <w:t>Hardware and Packaging Requirements</w:t>
-      </w:r>
-    </w:p>
-    <w:p>
-      <w:pPr>
-        <w:jc w:val="center"/>
-        <w:rPr>
-          <w:rFonts w:cstheme="minorHAnsi"/>
-          <w:sz w:val="28"/>
-          <w:szCs w:val="28"/>
-        </w:rPr>
-      </w:pPr>
-    </w:p>
-    <w:p>
-      <w:pPr>
-        <w:ind w:firstLine="720"/>
-        <w:rPr>
-          <w:rFonts w:cstheme="minorHAnsi"/>
-          <w:sz w:val="28"/>
-          <w:szCs w:val="28"/>
-        </w:rPr>
-      </w:pPr>
-      <w:r>
-        <w:rPr>
-          <w:rFonts w:cstheme="minorHAnsi"/>
-          <w:sz w:val="28"/>
-          <w:szCs w:val="28"/>
-        </w:rPr>
-        <w:t xml:space="preserve">Power output for the entire machine must supply appropriate voltages for the components, including +5V, +12V, and -12V for the cartridge slots.  Current supply for the cartridge slots should be at least 1000mA, as cartridges that allow for additional accessories </w:t>
-      </w:r>
-      <w:proofErr w:type="gramStart"/>
-      <w:r>
-        <w:rPr>
-          <w:rFonts w:cstheme="minorHAnsi"/>
-          <w:sz w:val="28"/>
-          <w:szCs w:val="28"/>
-        </w:rPr>
-        <w:t>like</w:t>
-      </w:r>
-      <w:proofErr w:type="gramEnd"/>
-      <w:r>
-        <w:rPr>
-          <w:rFonts w:cstheme="minorHAnsi"/>
-          <w:sz w:val="28"/>
-          <w:szCs w:val="28"/>
-        </w:rPr>
-        <w:t xml:space="preserve"> floppy drives would</w:t>
-      </w:r>
-      <w:r>
-        <w:rPr>
-          <w:rFonts w:cstheme="minorHAnsi"/>
-          <w:sz w:val="28"/>
-          <w:szCs w:val="28"/>
-        </w:rPr>
-        <w:t xml:space="preserve"> obviously</w:t>
-      </w:r>
-      <w:r>
-        <w:rPr>
-          <w:rFonts w:cstheme="minorHAnsi"/>
-          <w:sz w:val="28"/>
-          <w:szCs w:val="28"/>
-        </w:rPr>
-        <w:t xml:space="preserve"> require more power.</w:t>
-      </w:r>
-      <w:r>
-        <w:rPr>
-          <w:rFonts w:cstheme="minorHAnsi"/>
-          <w:sz w:val="28"/>
-          <w:szCs w:val="28"/>
-        </w:rPr>
-        <w:t xml:space="preserve">  For safety from a short, a resettable fuse rated for over 1500mA </w:t>
-      </w:r>
-      <w:proofErr w:type="gramStart"/>
-      <w:r>
-        <w:rPr>
-          <w:rFonts w:cstheme="minorHAnsi"/>
-          <w:sz w:val="28"/>
-          <w:szCs w:val="28"/>
-        </w:rPr>
-        <w:t>should be installed</w:t>
-      </w:r>
-      <w:proofErr w:type="gramEnd"/>
-      <w:r>
-        <w:rPr>
-          <w:rFonts w:cstheme="minorHAnsi"/>
-          <w:sz w:val="28"/>
-          <w:szCs w:val="28"/>
-        </w:rPr>
-        <w:t xml:space="preserve"> for the whole machine.  A lower-rating resettable fuse for both cartridge slots </w:t>
-      </w:r>
-      <w:proofErr w:type="gramStart"/>
-      <w:r>
-        <w:rPr>
-          <w:rFonts w:cstheme="minorHAnsi"/>
-          <w:sz w:val="28"/>
-          <w:szCs w:val="28"/>
-        </w:rPr>
-        <w:t>could be added</w:t>
-      </w:r>
-      <w:proofErr w:type="gramEnd"/>
-      <w:r>
-        <w:rPr>
-          <w:rFonts w:cstheme="minorHAnsi"/>
-          <w:sz w:val="28"/>
-          <w:szCs w:val="28"/>
-        </w:rPr>
-        <w:t xml:space="preserve"> as well.  All amp</w:t>
-      </w:r>
-      <w:r>
-        <w:rPr>
-          <w:rFonts w:cstheme="minorHAnsi"/>
-          <w:sz w:val="28"/>
-          <w:szCs w:val="28"/>
-        </w:rPr>
-        <w:t>erage ratings are suggestions,</w:t>
-      </w:r>
-      <w:r>
-        <w:rPr>
-          <w:rFonts w:cstheme="minorHAnsi"/>
-          <w:sz w:val="28"/>
-          <w:szCs w:val="28"/>
-        </w:rPr>
-        <w:t xml:space="preserve"> and </w:t>
-      </w:r>
-      <w:r>
-        <w:rPr>
-          <w:rFonts w:cstheme="minorHAnsi"/>
-          <w:sz w:val="28"/>
-          <w:szCs w:val="28"/>
-        </w:rPr>
-        <w:t xml:space="preserve">are </w:t>
-      </w:r>
-      <w:r>
-        <w:rPr>
-          <w:rFonts w:cstheme="minorHAnsi"/>
-          <w:sz w:val="28"/>
-          <w:szCs w:val="28"/>
-        </w:rPr>
-        <w:t xml:space="preserve">open to discussion.  A barrel plug is a recommended connection for </w:t>
-      </w:r>
-      <w:r>
-        <w:rPr>
-          <w:rFonts w:cstheme="minorHAnsi"/>
-          <w:sz w:val="28"/>
-          <w:szCs w:val="28"/>
-        </w:rPr>
-        <w:t>power.  An AC adapto</w:t>
-      </w:r>
-      <w:r>
-        <w:rPr>
-          <w:rFonts w:cstheme="minorHAnsi"/>
-          <w:sz w:val="28"/>
-          <w:szCs w:val="28"/>
-        </w:rPr>
-        <w:t>r must be included in packaging.</w:t>
-      </w:r>
-    </w:p>
-    <w:p>
-      <w:pPr>
-        <w:ind w:firstLine="720"/>
-        <w:rPr>
-          <w:rFonts w:cstheme="minorHAnsi"/>
-          <w:sz w:val="28"/>
-          <w:szCs w:val="28"/>
-        </w:rPr>
-      </w:pPr>
-      <w:r>
-        <w:rPr>
-          <w:rFonts w:cstheme="minorHAnsi"/>
-          <w:sz w:val="28"/>
-          <w:szCs w:val="28"/>
-        </w:rPr>
-        <w:t xml:space="preserve">Dimensions of the computer itself play a part in the costs of shipping, especially in bulk.  Still, the computer </w:t>
-      </w:r>
-      <w:proofErr w:type="gramStart"/>
-      <w:r>
-        <w:rPr>
-          <w:rFonts w:cstheme="minorHAnsi"/>
-          <w:sz w:val="28"/>
-          <w:szCs w:val="28"/>
-        </w:rPr>
-        <w:t>should be s</w:t>
-      </w:r>
-      <w:r>
-        <w:rPr>
-          <w:rFonts w:cstheme="minorHAnsi"/>
-          <w:sz w:val="28"/>
-          <w:szCs w:val="28"/>
-        </w:rPr>
-        <w:t>ized</w:t>
-      </w:r>
-      <w:proofErr w:type="gramEnd"/>
-      <w:r>
-        <w:rPr>
-          <w:rFonts w:cstheme="minorHAnsi"/>
-          <w:sz w:val="28"/>
-          <w:szCs w:val="28"/>
-        </w:rPr>
-        <w:t xml:space="preserve"> to be sturdy, with the wid</w:t>
-      </w:r>
-      <w:r>
-        <w:rPr>
-          <w:rFonts w:cstheme="minorHAnsi"/>
-          <w:sz w:val="28"/>
-          <w:szCs w:val="28"/>
-        </w:rPr>
-        <w:t>th to hold a keyboard, and the length to accommodate the two cartridge slots.</w:t>
-      </w:r>
-      <w:r>
-        <w:rPr>
-          <w:rFonts w:cstheme="minorHAnsi"/>
-          <w:sz w:val="28"/>
-          <w:szCs w:val="28"/>
-        </w:rPr>
-        <w:t xml:space="preserve">  F</w:t>
-      </w:r>
-      <w:r>
-        <w:rPr>
-          <w:rFonts w:cstheme="minorHAnsi"/>
-          <w:sz w:val="28"/>
-          <w:szCs w:val="28"/>
-        </w:rPr>
-        <w:t xml:space="preserve">or mass production, the case should </w:t>
-      </w:r>
-      <w:r>
-        <w:rPr>
-          <w:rFonts w:cstheme="minorHAnsi"/>
-          <w:sz w:val="28"/>
-          <w:szCs w:val="28"/>
-        </w:rPr>
-        <w:t xml:space="preserve">ideally </w:t>
-      </w:r>
-      <w:r>
-        <w:rPr>
-          <w:rFonts w:cstheme="minorHAnsi"/>
-          <w:sz w:val="28"/>
-          <w:szCs w:val="28"/>
-        </w:rPr>
-        <w:t>be injection-molded plastic, with columns attached to the top panel to secure the case</w:t>
-      </w:r>
-      <w:r>
-        <w:rPr>
-          <w:rFonts w:cstheme="minorHAnsi"/>
-          <w:sz w:val="28"/>
-          <w:szCs w:val="28"/>
-        </w:rPr>
-        <w:t xml:space="preserve"> from the bottom</w:t>
-      </w:r>
-      <w:r>
-        <w:rPr>
-          <w:rFonts w:cstheme="minorHAnsi"/>
-          <w:sz w:val="28"/>
-          <w:szCs w:val="28"/>
-        </w:rPr>
-        <w:t xml:space="preserve"> with shorter screws.  Alternatively, a 3D-printed case would suffice, but such a design should include a way to fasten the case with only screws.  Dust covers </w:t>
-      </w:r>
-      <w:r>
-        <w:rPr>
-          <w:rFonts w:cstheme="minorHAnsi"/>
-          <w:sz w:val="28"/>
-          <w:szCs w:val="28"/>
-        </w:rPr>
-        <w:t xml:space="preserve">for the slots </w:t>
-      </w:r>
-      <w:proofErr w:type="gramStart"/>
-      <w:r>
-        <w:rPr>
-          <w:rFonts w:cstheme="minorHAnsi"/>
-          <w:sz w:val="28"/>
-          <w:szCs w:val="28"/>
-        </w:rPr>
-        <w:t>are recommended</w:t>
-      </w:r>
-      <w:proofErr w:type="gramEnd"/>
-      <w:r>
-        <w:rPr>
-          <w:rFonts w:cstheme="minorHAnsi"/>
-          <w:sz w:val="28"/>
-          <w:szCs w:val="28"/>
-        </w:rPr>
-        <w:t>.</w:t>
-      </w:r>
-      <w:r>
-        <w:rPr>
-          <w:rFonts w:cstheme="minorHAnsi"/>
-          <w:sz w:val="28"/>
-          <w:szCs w:val="28"/>
-        </w:rPr>
-        <w:t xml:space="preserve">  There must also be a way for the user to access the RTC battery without removing the casing.</w:t>
-      </w:r>
-    </w:p>
-    <w:p>
-      <w:pPr>
-        <w:ind w:firstLine="720"/>
-        <w:rPr>
-          <w:rFonts w:cstheme="minorHAnsi"/>
-          <w:sz w:val="28"/>
-          <w:szCs w:val="28"/>
-        </w:rPr>
-      </w:pPr>
-      <w:r>
-        <w:rPr>
-          <w:rFonts w:cstheme="minorHAnsi"/>
-          <w:sz w:val="28"/>
-          <w:szCs w:val="28"/>
-        </w:rPr>
-        <w:t>LED indicators for power</w:t>
-      </w:r>
-      <w:r>
-        <w:rPr>
-          <w:rFonts w:cstheme="minorHAnsi"/>
-          <w:sz w:val="28"/>
-          <w:szCs w:val="28"/>
-        </w:rPr>
-        <w:t>,</w:t>
-      </w:r>
-      <w:r>
-        <w:rPr>
-          <w:rFonts w:cstheme="minorHAnsi"/>
-          <w:sz w:val="28"/>
-          <w:szCs w:val="28"/>
-        </w:rPr>
-        <w:t xml:space="preserve"> gamepad connections</w:t>
-      </w:r>
-      <w:r>
-        <w:rPr>
-          <w:rFonts w:cstheme="minorHAnsi"/>
-          <w:sz w:val="28"/>
-          <w:szCs w:val="28"/>
-        </w:rPr>
-        <w:t>, and the caps lock and kana keys</w:t>
-      </w:r>
-      <w:r>
-        <w:rPr>
-          <w:rFonts w:cstheme="minorHAnsi"/>
-          <w:sz w:val="28"/>
-          <w:szCs w:val="28"/>
-        </w:rPr>
-        <w:t xml:space="preserve"> are required</w:t>
-      </w:r>
-      <w:r>
-        <w:rPr>
-          <w:rFonts w:cstheme="minorHAnsi"/>
-          <w:sz w:val="28"/>
-          <w:szCs w:val="28"/>
-        </w:rPr>
-        <w:t xml:space="preserve">, and all LED indicators must be low intensity so they would not distract or irritate the user.  Additional </w:t>
-      </w:r>
-      <w:r>
-        <w:rPr>
-          <w:rFonts w:cstheme="minorHAnsi"/>
-          <w:sz w:val="28"/>
-          <w:szCs w:val="28"/>
-        </w:rPr>
-        <w:t>switches</w:t>
-      </w:r>
-      <w:r>
-        <w:rPr>
-          <w:rFonts w:cstheme="minorHAnsi"/>
-          <w:sz w:val="28"/>
-          <w:szCs w:val="28"/>
-        </w:rPr>
-        <w:t xml:space="preserve"> must include power and reset.</w:t>
-      </w:r>
-      <w:r>
-        <w:rPr>
-          <w:rFonts w:cstheme="minorHAnsi"/>
-          <w:sz w:val="28"/>
-          <w:szCs w:val="28"/>
-        </w:rPr>
-        <w:t xml:space="preserve">  The reset switch</w:t>
-      </w:r>
-      <w:r>
-        <w:rPr>
-          <w:rFonts w:cstheme="minorHAnsi"/>
-          <w:sz w:val="28"/>
-          <w:szCs w:val="28"/>
-        </w:rPr>
-        <w:t xml:space="preserve"> must be </w:t>
-      </w:r>
-      <w:r>
-        <w:rPr>
-          <w:rFonts w:cstheme="minorHAnsi"/>
-          <w:sz w:val="28"/>
-          <w:szCs w:val="28"/>
-        </w:rPr>
-        <w:t xml:space="preserve">a </w:t>
-      </w:r>
-      <w:r>
-        <w:rPr>
-          <w:rFonts w:cstheme="minorHAnsi"/>
-          <w:sz w:val="28"/>
-          <w:szCs w:val="28"/>
-        </w:rPr>
-        <w:t>momentary</w:t>
-      </w:r>
-      <w:r>
-        <w:rPr>
-          <w:rFonts w:cstheme="minorHAnsi"/>
-          <w:sz w:val="28"/>
-          <w:szCs w:val="28"/>
-        </w:rPr>
-        <w:t xml:space="preserve"> push-button switch</w:t>
-      </w:r>
-      <w:r>
-        <w:rPr>
-          <w:rFonts w:cstheme="minorHAnsi"/>
-          <w:sz w:val="28"/>
-          <w:szCs w:val="28"/>
-        </w:rPr>
-        <w:t>, and</w:t>
-      </w:r>
-      <w:r>
-        <w:rPr>
-          <w:rFonts w:cstheme="minorHAnsi"/>
-          <w:sz w:val="28"/>
-          <w:szCs w:val="28"/>
-        </w:rPr>
-        <w:t xml:space="preserve"> must always force</w:t>
-      </w:r>
-      <w:r>
-        <w:rPr>
-          <w:rFonts w:cstheme="minorHAnsi"/>
-          <w:sz w:val="28"/>
-          <w:szCs w:val="28"/>
-        </w:rPr>
-        <w:t xml:space="preserve"> a soft reset that takes the user back to the main menu.  The power </w:t>
-      </w:r>
-      <w:r>
-        <w:rPr>
-          <w:rFonts w:cstheme="minorHAnsi"/>
-          <w:sz w:val="28"/>
-          <w:szCs w:val="28"/>
-        </w:rPr>
-        <w:t xml:space="preserve">switch </w:t>
-      </w:r>
-      <w:r>
-        <w:rPr>
-          <w:rFonts w:cstheme="minorHAnsi"/>
-          <w:sz w:val="28"/>
-          <w:szCs w:val="28"/>
-        </w:rPr>
-        <w:t>may not directly control power to the computer, but rather initiate a sequence that would power on or power off the system safely.</w:t>
-      </w:r>
-      <w:r>
-        <w:rPr>
-          <w:rFonts w:cstheme="minorHAnsi"/>
-          <w:sz w:val="28"/>
-          <w:szCs w:val="28"/>
-        </w:rPr>
-        <w:t xml:space="preserve">  The power and reset switch must be accessible from the top, sides or front of the machine.  The first cartridge slot must be </w:t>
-      </w:r>
-      <w:proofErr w:type="gramStart"/>
-      <w:r>
-        <w:rPr>
-          <w:rFonts w:cstheme="minorHAnsi"/>
-          <w:sz w:val="28"/>
-          <w:szCs w:val="28"/>
-        </w:rPr>
-        <w:t>top-loading</w:t>
-      </w:r>
-      <w:proofErr w:type="gramEnd"/>
-      <w:r>
-        <w:rPr>
-          <w:rFonts w:cstheme="minorHAnsi"/>
-          <w:sz w:val="28"/>
-          <w:szCs w:val="28"/>
-        </w:rPr>
-        <w:t xml:space="preserve">.  The second cartridge slot must </w:t>
-      </w:r>
-      <w:proofErr w:type="gramStart"/>
-      <w:r>
-        <w:rPr>
-          <w:rFonts w:cstheme="minorHAnsi"/>
-          <w:sz w:val="28"/>
-          <w:szCs w:val="28"/>
-        </w:rPr>
-        <w:t>either be</w:t>
-      </w:r>
-      <w:proofErr w:type="gramEnd"/>
-      <w:r>
-        <w:rPr>
-          <w:rFonts w:cstheme="minorHAnsi"/>
-          <w:sz w:val="28"/>
-          <w:szCs w:val="28"/>
-        </w:rPr>
-        <w:t xml:space="preserve"> top-loading or rear-loading, but never positioned closer to the front than the first cartridge slot.  If gamepads are wired, connections must be from the front or the sides, and must be labeled A and B (or </w:t>
-      </w:r>
-      <w:proofErr w:type="gramStart"/>
-      <w:r>
-        <w:rPr>
-          <w:rFonts w:cstheme="minorHAnsi"/>
-          <w:sz w:val="28"/>
-          <w:szCs w:val="28"/>
-        </w:rPr>
-        <w:t>1</w:t>
-      </w:r>
-      <w:proofErr w:type="gramEnd"/>
-      <w:r>
-        <w:rPr>
-          <w:rFonts w:cstheme="minorHAnsi"/>
-          <w:sz w:val="28"/>
-          <w:szCs w:val="28"/>
-        </w:rPr>
-        <w:t xml:space="preserve"> and 2) as the first and second connections respectively.  </w:t>
-      </w:r>
-      <w:r>
-        <w:rPr>
-          <w:rFonts w:cstheme="minorHAnsi"/>
-          <w:sz w:val="28"/>
-          <w:szCs w:val="28"/>
-        </w:rPr>
-        <w:lastRenderedPageBreak/>
-        <w:t>All other connectors, such as HDMI and Ethernet,</w:t>
+      <w:r>
+        <w:rPr>
+          <w:rFonts w:cstheme="minorHAnsi"/>
+          <w:sz w:val="28"/>
+          <w:szCs w:val="28"/>
+        </w:rPr>
+        <w:t xml:space="preserve"> and 2) as the first and second connections respectively.  All other connectors, such as HDMI and Ethernet,</w:t>
       </w:r>
       <w:r>
         <w:rPr>
@@ -11297,7 +11413,6 @@
           <w:sz w:val="28"/>
           <w:szCs w:val="28"/>
         </w:rPr>
-        <w:lastRenderedPageBreak/>
         <w:t>Online Shop</w:t>
       </w:r>
       <w:r>
@@ -11624,7 +11739,6 @@
           <w:sz w:val="28"/>
           <w:szCs w:val="28"/>
         </w:rPr>
-        <w:lastRenderedPageBreak/>
         <w:t>License</w:t>
       </w:r>
       <w:r>
@@ -12058,16 +12172,8 @@
           <w:sz w:val="24"/>
           <w:szCs w:val="24"/>
         </w:rPr>
-        <w:t xml:space="preserve">A "Secondary Section" is a named appendix or a front-matter section of the Document that deals exclusively with the relationship of the publishers or authors of the Document to the Document's </w:t>
-      </w:r>
-      <w:r>
-        <w:rPr>
-          <w:rFonts w:ascii="Times New Roman" w:eastAsia="Times New Roman" w:hAnsi="Times New Roman" w:cs="Times New Roman"/>
-          <w:sz w:val="24"/>
-          <w:szCs w:val="24"/>
-        </w:rPr>
         <w:lastRenderedPageBreak/>
-        <w:t>overall subject (or to related matters) and contains nothing that could fall directly within that overall subject. (Thus, if the Document is in part a textbook of mathematics, a Secondary Section may not explain any mathematics.) The relationship could be a matter of historical connection with the subject or with related matters, or of legal, commercial, philosophical, ethical or political position regarding them.</w:t>
+        <w:t>A "Secondary Section" is a named appendix or a front-matter section of the Document that deals exclusively with the relationship of the publishers or authors of the Document to the Document's overall subject (or to related matters) and contains nothing that could fall directly within that overall subject. (Thus, if the Document is in part a textbook of mathematics, a Secondary Section may not explain any mathematics.) The relationship could be a matter of historical connection with the subject or with related matters, or of legal, commercial, philosophical, ethical or political position regarding them.</w:t>
       </w:r>
     </w:p>
     <w:p>
@@ -12437,7 +12543,7 @@
           <w:sz w:val="24"/>
           <w:szCs w:val="24"/>
         </w:rPr>
-        <w:t xml:space="preserve">A section "Entitled XYZ" means a named subunit of the Document whose title either is precisely XYZ or contains XYZ in parentheses following text that translates XYZ in another language. (Here XYZ stands for a specific section name mentioned below, such as "Acknowledgements", "Dedications", "Endorsements", or "History".) To "Preserve the Title" of such a section when </w:t>
+        <w:t xml:space="preserve">A section "Entitled XYZ" means a named subunit of the Document whose title either is precisely XYZ or contains XYZ in parentheses following text that translates XYZ in another language. </w:t>
       </w:r>
       <w:r>
         <w:rPr>
@@ -12446,7 +12552,7 @@
           <w:szCs w:val="24"/>
         </w:rPr>
         <w:lastRenderedPageBreak/>
-        <w:t>you modify the Document means that it remains a section "Entitled XYZ" according to this definition.</w:t>
+        <w:t>(Here XYZ stands for a specific section name mentioned below, such as "Acknowledgements", "Dedications", "Endorsements", or "History".) To "Preserve the Title" of such a section when you modify the Document means that it remains a section "Entitled XYZ" according to this definition.</w:t>
       </w:r>
     </w:p>
     <w:p>
@@ -12727,7 +12833,16 @@
           <w:sz w:val="24"/>
           <w:szCs w:val="24"/>
         </w:rPr>
-        <w:t>If you use the latter option, you must take reasonably prudent steps, when you begin distribution of Opaque copies in quantity, to ensure that this Transparent copy will remain thus accessible at the stated location until at least one year after the last time you distribute an Opaque copy (directly or through your agents or retailers) of that edition to the public.</w:t>
+        <w:t xml:space="preserve">If you use the latter option, you must take reasonably prudent steps, when you begin distribution of Opaque copies in quantity, to ensure that this Transparent copy will remain thus accessible at the stated location until at least one year </w:t>
+      </w:r>
+      <w:r>
+        <w:rPr>
+          <w:rFonts w:ascii="Times New Roman" w:eastAsia="Times New Roman" w:hAnsi="Times New Roman" w:cs="Times New Roman"/>
+          <w:sz w:val="24"/>
+          <w:szCs w:val="24"/>
+        </w:rPr>
+        <w:lastRenderedPageBreak/>
+        <w:t>after the last time you distribute an Opaque copy (directly or through your agents or retailers) of that edition to the public.</w:t>
       </w:r>
       <w:proofErr w:type="gramEnd"/>
     </w:p>
@@ -12746,7 +12861,6 @@
           <w:sz w:val="24"/>
           <w:szCs w:val="24"/>
         </w:rPr>
-        <w:lastRenderedPageBreak/>
         <w:t xml:space="preserve">It </w:t>
       </w:r>
       <w:proofErr w:type="gramStart"/>
@@ -13120,6 +13234,7 @@
           <w:sz w:val="24"/>
           <w:szCs w:val="24"/>
         </w:rPr>
+        <w:lastRenderedPageBreak/>
         <w:t xml:space="preserve">K. For any section Entitled "Acknowledgements" or "Dedications", Preserve the Title of the section, and preserve in the section all the substance and tone of each of the contributor acknowledgements and/or dedications given therein. </w:t>
       </w:r>
     </w:p>
@@ -13142,7 +13257,6 @@
           <w:sz w:val="24"/>
           <w:szCs w:val="24"/>
         </w:rPr>
-        <w:lastRenderedPageBreak/>
         <w:t xml:space="preserve">L. Preserve all the Invariant Sections of the Document, unaltered in their text and in their titles. Section numbers or the equivalent </w:t>
       </w:r>
       <w:proofErr w:type="gramStart"/>
@@ -13450,16 +13564,8 @@
           <w:sz w:val="24"/>
           <w:szCs w:val="24"/>
         </w:rPr>
-        <w:t xml:space="preserve">In the combination, you must combine any sections Entitled "History" in the various original documents, forming one section Entitled "History"; likewise combine any sections Entitled </w:t>
-      </w:r>
-      <w:r>
-        <w:rPr>
-          <w:rFonts w:ascii="Times New Roman" w:eastAsia="Times New Roman" w:hAnsi="Times New Roman" w:cs="Times New Roman"/>
-          <w:sz w:val="24"/>
-          <w:szCs w:val="24"/>
-        </w:rPr>
         <w:lastRenderedPageBreak/>
-        <w:t>"Acknowledgements", and any sections Entitled "Dedications". You must delete all sections Entitled "Endorsements".</w:t>
+        <w:t>In the combination, you must combine any sections Entitled "History" in the various original documents, forming one section Entitled "History"; likewise combine any sections Entitled "Acknowledgements", and any sections Entitled "Dedications". You must delete all sections Entitled "Endorsements".</w:t>
       </w:r>
     </w:p>
     <w:p>
@@ -13785,6 +13891,7 @@
           <w:sz w:val="24"/>
           <w:szCs w:val="24"/>
         </w:rPr>
+        <w:lastRenderedPageBreak/>
         <w:t>9. TERMINATION</w:t>
       </w:r>
     </w:p>
@@ -13803,7 +13910,6 @@
           <w:sz w:val="24"/>
           <w:szCs w:val="24"/>
         </w:rPr>
-        <w:lastRenderedPageBreak/>
         <w:t>You may not copy, modify, sublicense, or distribute the Document except as expressly provided under this License. Any attempt otherwise to copy, modify, sublicense, or distribute it is void, and will automatically terminate your rights under this License.</w:t>
       </w:r>
     </w:p>
@@ -14104,16 +14210,8 @@
           <w:sz w:val="24"/>
           <w:szCs w:val="24"/>
         </w:rPr>
-        <w:t xml:space="preserve">"CC-BY-SA" means the Creative Commons Attribution-Share Alike 3.0 license published by Creative Commons Corporation, a not-for-profit corporation with a principal place of business in </w:t>
-      </w:r>
-      <w:r>
-        <w:rPr>
-          <w:rFonts w:ascii="Times New Roman" w:eastAsia="Times New Roman" w:hAnsi="Times New Roman" w:cs="Times New Roman"/>
-          <w:sz w:val="24"/>
-          <w:szCs w:val="24"/>
-        </w:rPr>
         <w:lastRenderedPageBreak/>
-        <w:t xml:space="preserve">San Francisco, California, as well as future </w:t>
+        <w:t xml:space="preserve">"CC-BY-SA" means the Creative Commons Attribution-Share Alike 3.0 license published by Creative Commons Corporation, a not-for-profit corporation with a principal place of business in San Francisco, California, as well as future </w:t>
       </w:r>
       <w:proofErr w:type="spellStart"/>
       <w:r>
@@ -14276,7 +14374,7 @@
           <w:rPr>
             <w:noProof/>
           </w:rPr>
-          <w:t>7</w:t>
+          <w:t>22</w:t>
         </w:r>
         <w:r>
           <w:rPr>

</xml_diff>